<commit_message>
add more tests (10 now)
</commit_message>
<xml_diff>
--- a/Test-cases.docx
+++ b/Test-cases.docx
@@ -20,31 +20,89 @@
         </w:rPr>
         <w:t xml:space="preserve">Лаба №3: тест-кейсы для сайта </w:t>
       </w:r>
-      <w:hyperlink r:id="rId5" w:history="1">
-        <w:r>
-          <w:rPr>
-            <w:rStyle w:val="a3"/>
-            <w:rFonts w:ascii="Times New Roman" w:hAnsi="Times New Roman" w:cs="Times New Roman"/>
-            <w:sz w:val="28"/>
-            <w:szCs w:val="28"/>
-            <w:lang w:val="ru-RU"/>
-          </w:rPr>
-          <w:t>https://vk.com</w:t>
-        </w:r>
-      </w:hyperlink>
-    </w:p>
-    <w:p>
-      <w:pPr>
-        <w:rPr>
-          <w:rFonts w:ascii="Times New Roman" w:hAnsi="Times New Roman" w:cs="Times New Roman"/>
-          <w:sz w:val="28"/>
-          <w:szCs w:val="28"/>
-          <w:lang w:val="ru-RU"/>
-        </w:rPr>
-      </w:pPr>
-      <w:r>
-        <w:rPr>
-          <w:rFonts w:ascii="Times New Roman" w:hAnsi="Times New Roman" w:cs="Times New Roman"/>
+      <w:r>
+        <w:fldChar w:fldCharType="begin"/>
+      </w:r>
+      <w:r>
+        <w:rPr>
+          <w:lang w:val="ru-RU"/>
+        </w:rPr>
+        <w:instrText xml:space="preserve"> </w:instrText>
+      </w:r>
+      <w:r>
+        <w:instrText>HYPERLINK</w:instrText>
+      </w:r>
+      <w:r>
+        <w:rPr>
+          <w:lang w:val="ru-RU"/>
+        </w:rPr>
+        <w:instrText xml:space="preserve"> "</w:instrText>
+      </w:r>
+      <w:r>
+        <w:instrText>https</w:instrText>
+      </w:r>
+      <w:r>
+        <w:rPr>
+          <w:lang w:val="ru-RU"/>
+        </w:rPr>
+        <w:instrText>://</w:instrText>
+      </w:r>
+      <w:r>
+        <w:instrText>vk</w:instrText>
+      </w:r>
+      <w:r>
+        <w:rPr>
+          <w:lang w:val="ru-RU"/>
+        </w:rPr>
+        <w:instrText>.</w:instrText>
+      </w:r>
+      <w:r>
+        <w:instrText>com</w:instrText>
+      </w:r>
+      <w:r>
+        <w:rPr>
+          <w:lang w:val="ru-RU"/>
+        </w:rPr>
+        <w:instrText xml:space="preserve">" </w:instrText>
+      </w:r>
+      <w:r>
+        <w:fldChar w:fldCharType="separate"/>
+      </w:r>
+      <w:r>
+        <w:rPr>
+          <w:rStyle w:val="a3"/>
+          <w:rFonts w:ascii="Times New Roman" w:hAnsi="Times New Roman" w:cs="Times New Roman"/>
+          <w:sz w:val="28"/>
+          <w:szCs w:val="28"/>
+          <w:lang w:val="ru-RU"/>
+        </w:rPr>
+        <w:t>https://vk.com</w:t>
+      </w:r>
+      <w:r>
+        <w:rPr>
+          <w:rStyle w:val="a3"/>
+          <w:rFonts w:ascii="Times New Roman" w:hAnsi="Times New Roman" w:cs="Times New Roman"/>
+          <w:sz w:val="28"/>
+          <w:szCs w:val="28"/>
+          <w:lang w:val="ru-RU"/>
+        </w:rPr>
+        <w:fldChar w:fldCharType="end"/>
+      </w:r>
+    </w:p>
+    <w:p>
+      <w:pPr>
+        <w:rPr>
+          <w:rFonts w:ascii="Times New Roman" w:hAnsi="Times New Roman" w:cs="Times New Roman"/>
+          <w:b/>
+          <w:sz w:val="28"/>
+          <w:szCs w:val="28"/>
+          <w:lang w:val="ru-RU"/>
+        </w:rPr>
+      </w:pPr>
+      <w:r>
+        <w:rPr>
+          <w:rFonts w:ascii="Times New Roman" w:hAnsi="Times New Roman" w:cs="Times New Roman"/>
+          <w:b/>
           <w:sz w:val="28"/>
           <w:szCs w:val="28"/>
           <w:lang w:val="ru-RU"/>
@@ -226,28 +284,31 @@
       <w:pPr>
         <w:rPr>
           <w:rFonts w:ascii="Times New Roman" w:hAnsi="Times New Roman" w:cs="Times New Roman"/>
-          <w:sz w:val="28"/>
-          <w:szCs w:val="28"/>
-          <w:lang w:val="ru-RU"/>
-        </w:rPr>
-      </w:pPr>
-      <w:r>
-        <w:rPr>
-          <w:rFonts w:ascii="Times New Roman" w:hAnsi="Times New Roman" w:cs="Times New Roman"/>
-          <w:sz w:val="28"/>
-          <w:szCs w:val="28"/>
-          <w:lang w:val="ru-RU"/>
-        </w:rPr>
-        <w:t xml:space="preserve">Кейс 1: </w:t>
-      </w:r>
-      <w:r>
-        <w:rPr>
-          <w:rFonts w:ascii="Times New Roman" w:hAnsi="Times New Roman" w:cs="Times New Roman"/>
-          <w:sz w:val="28"/>
-          <w:szCs w:val="28"/>
-          <w:lang w:val="ru-RU"/>
-        </w:rPr>
-        <w:t>отметить понравившийся пост в ленте новостей</w:t>
+          <w:b/>
+          <w:sz w:val="28"/>
+          <w:szCs w:val="28"/>
+          <w:lang w:val="ru-RU"/>
+        </w:rPr>
+      </w:pPr>
+      <w:r>
+        <w:rPr>
+          <w:rFonts w:ascii="Times New Roman" w:hAnsi="Times New Roman" w:cs="Times New Roman"/>
+          <w:b/>
+          <w:sz w:val="28"/>
+          <w:szCs w:val="28"/>
+          <w:lang w:val="ru-RU"/>
+        </w:rPr>
+        <w:t>Кейс 2</w:t>
+      </w:r>
+      <w:r>
+        <w:rPr>
+          <w:rFonts w:ascii="Times New Roman" w:hAnsi="Times New Roman" w:cs="Times New Roman"/>
+          <w:b/>
+          <w:sz w:val="28"/>
+          <w:szCs w:val="28"/>
+          <w:lang w:val="ru-RU"/>
+        </w:rPr>
+        <w:t>: отметить понравившийся пост в ленте новостей</w:t>
       </w:r>
     </w:p>
     <w:p>
@@ -311,16 +372,285 @@
           <w:szCs w:val="28"/>
           <w:lang w:val="ru-RU"/>
         </w:rPr>
-        <w:t>из списка слева выбрать пункт меню «</w:t>
-      </w:r>
-      <w:r>
-        <w:rPr>
-          <w:rFonts w:ascii="Times New Roman" w:hAnsi="Times New Roman" w:cs="Times New Roman"/>
-          <w:sz w:val="28"/>
-          <w:szCs w:val="28"/>
-          <w:lang w:val="ru-RU"/>
-        </w:rPr>
-        <w:t>Новости</w:t>
+        <w:t>из списка слева выбрать пункт меню «Новости»,</w:t>
+      </w:r>
+    </w:p>
+    <w:p>
+      <w:pPr>
+        <w:pStyle w:val="a4"/>
+        <w:numPr>
+          <w:ilvl w:val="0"/>
+          <w:numId w:val="2"/>
+        </w:numPr>
+        <w:spacing w:after="0"/>
+        <w:rPr>
+          <w:rFonts w:ascii="Times New Roman" w:hAnsi="Times New Roman" w:cs="Times New Roman"/>
+          <w:sz w:val="28"/>
+          <w:szCs w:val="28"/>
+          <w:lang w:val="ru-RU"/>
+        </w:rPr>
+      </w:pPr>
+      <w:r>
+        <w:rPr>
+          <w:rFonts w:ascii="Times New Roman" w:hAnsi="Times New Roman" w:cs="Times New Roman"/>
+          <w:sz w:val="28"/>
+          <w:szCs w:val="28"/>
+          <w:lang w:val="ru-RU"/>
+        </w:rPr>
+        <w:t>с помощью прокрутки выбрать понравившуюся новость,</w:t>
+      </w:r>
+    </w:p>
+    <w:p>
+      <w:pPr>
+        <w:pStyle w:val="a4"/>
+        <w:numPr>
+          <w:ilvl w:val="0"/>
+          <w:numId w:val="2"/>
+        </w:numPr>
+        <w:spacing w:after="0"/>
+        <w:rPr>
+          <w:rFonts w:ascii="Times New Roman" w:hAnsi="Times New Roman" w:cs="Times New Roman"/>
+          <w:sz w:val="28"/>
+          <w:szCs w:val="28"/>
+          <w:lang w:val="ru-RU"/>
+        </w:rPr>
+      </w:pPr>
+      <w:r>
+        <w:rPr>
+          <w:rFonts w:ascii="Times New Roman" w:hAnsi="Times New Roman" w:cs="Times New Roman"/>
+          <w:sz w:val="28"/>
+          <w:szCs w:val="28"/>
+          <w:lang w:val="ru-RU"/>
+        </w:rPr>
+        <w:t>в левом нижнем углу поста найти иконку «сердечка»,</w:t>
+      </w:r>
+    </w:p>
+    <w:p>
+      <w:pPr>
+        <w:pStyle w:val="a4"/>
+        <w:numPr>
+          <w:ilvl w:val="0"/>
+          <w:numId w:val="2"/>
+        </w:numPr>
+        <w:spacing w:after="0"/>
+        <w:rPr>
+          <w:rFonts w:ascii="Times New Roman" w:hAnsi="Times New Roman" w:cs="Times New Roman"/>
+          <w:sz w:val="28"/>
+          <w:szCs w:val="28"/>
+          <w:lang w:val="ru-RU"/>
+        </w:rPr>
+      </w:pPr>
+      <w:r>
+        <w:rPr>
+          <w:rFonts w:ascii="Times New Roman" w:hAnsi="Times New Roman" w:cs="Times New Roman"/>
+          <w:sz w:val="28"/>
+          <w:szCs w:val="28"/>
+          <w:lang w:val="ru-RU"/>
+        </w:rPr>
+        <w:t>кликнуть по иконке.</w:t>
+      </w:r>
+    </w:p>
+    <w:p>
+      <w:pPr>
+        <w:spacing w:after="0"/>
+        <w:rPr>
+          <w:rFonts w:ascii="Times New Roman" w:hAnsi="Times New Roman" w:cs="Times New Roman"/>
+          <w:sz w:val="28"/>
+          <w:szCs w:val="28"/>
+          <w:lang w:val="ru-RU"/>
+        </w:rPr>
+      </w:pPr>
+      <w:r>
+        <w:rPr>
+          <w:rFonts w:ascii="Times New Roman" w:hAnsi="Times New Roman" w:cs="Times New Roman"/>
+          <w:sz w:val="28"/>
+          <w:szCs w:val="28"/>
+          <w:lang w:val="ru-RU"/>
+        </w:rPr>
+        <w:t>Результат: иконка сменила оформление.</w:t>
+      </w:r>
+    </w:p>
+    <w:p>
+      <w:pPr>
+        <w:spacing w:after="0"/>
+        <w:rPr>
+          <w:rFonts w:ascii="Times New Roman" w:hAnsi="Times New Roman" w:cs="Times New Roman"/>
+          <w:sz w:val="28"/>
+          <w:szCs w:val="28"/>
+          <w:lang w:val="ru-RU"/>
+        </w:rPr>
+      </w:pPr>
+    </w:p>
+    <w:p>
+      <w:pPr>
+        <w:rPr>
+          <w:rFonts w:ascii="Times New Roman" w:hAnsi="Times New Roman" w:cs="Times New Roman"/>
+          <w:b/>
+          <w:sz w:val="28"/>
+          <w:szCs w:val="28"/>
+          <w:lang w:val="ru-RU"/>
+        </w:rPr>
+      </w:pPr>
+      <w:r>
+        <w:rPr>
+          <w:rFonts w:ascii="Times New Roman" w:hAnsi="Times New Roman" w:cs="Times New Roman"/>
+          <w:b/>
+          <w:sz w:val="28"/>
+          <w:szCs w:val="28"/>
+          <w:lang w:val="ru-RU"/>
+        </w:rPr>
+        <w:t xml:space="preserve">Кейс 3: </w:t>
+      </w:r>
+      <w:r>
+        <w:rPr>
+          <w:rFonts w:ascii="Times New Roman" w:hAnsi="Times New Roman" w:cs="Times New Roman"/>
+          <w:b/>
+          <w:sz w:val="28"/>
+          <w:szCs w:val="28"/>
+          <w:lang w:val="ru-RU"/>
+        </w:rPr>
+        <w:t>поделиться записью с другом</w:t>
+      </w:r>
+    </w:p>
+    <w:p>
+      <w:pPr>
+        <w:rPr>
+          <w:rFonts w:ascii="Times New Roman" w:hAnsi="Times New Roman" w:cs="Times New Roman"/>
+          <w:sz w:val="28"/>
+          <w:szCs w:val="28"/>
+          <w:lang w:val="ru-RU"/>
+        </w:rPr>
+      </w:pPr>
+      <w:r>
+        <w:rPr>
+          <w:rFonts w:ascii="Times New Roman" w:hAnsi="Times New Roman" w:cs="Times New Roman"/>
+          <w:sz w:val="28"/>
+          <w:szCs w:val="28"/>
+          <w:lang w:val="ru-RU"/>
+        </w:rPr>
+        <w:t>Предусловия: пользователь зарегистрирован, выполнен вход.</w:t>
+      </w:r>
+    </w:p>
+    <w:p>
+      <w:pPr>
+        <w:spacing w:after="0"/>
+        <w:rPr>
+          <w:rFonts w:ascii="Times New Roman" w:hAnsi="Times New Roman" w:cs="Times New Roman"/>
+          <w:sz w:val="28"/>
+          <w:szCs w:val="28"/>
+          <w:lang w:val="ru-RU"/>
+        </w:rPr>
+      </w:pPr>
+      <w:r>
+        <w:rPr>
+          <w:rFonts w:ascii="Times New Roman" w:hAnsi="Times New Roman" w:cs="Times New Roman"/>
+          <w:sz w:val="28"/>
+          <w:szCs w:val="28"/>
+          <w:lang w:val="ru-RU"/>
+        </w:rPr>
+        <w:t>Шаги:</w:t>
+      </w:r>
+    </w:p>
+    <w:p>
+      <w:pPr>
+        <w:pStyle w:val="a4"/>
+        <w:numPr>
+          <w:ilvl w:val="0"/>
+          <w:numId w:val="3"/>
+        </w:numPr>
+        <w:spacing w:after="0"/>
+        <w:rPr>
+          <w:rFonts w:ascii="Times New Roman" w:hAnsi="Times New Roman" w:cs="Times New Roman"/>
+          <w:sz w:val="28"/>
+          <w:szCs w:val="28"/>
+          <w:lang w:val="ru-RU"/>
+        </w:rPr>
+      </w:pPr>
+      <w:r>
+        <w:rPr>
+          <w:rFonts w:ascii="Times New Roman" w:hAnsi="Times New Roman" w:cs="Times New Roman"/>
+          <w:sz w:val="28"/>
+          <w:szCs w:val="28"/>
+          <w:lang w:val="ru-RU"/>
+        </w:rPr>
+        <w:t>из списка слева выбрать пункт меню «Новости»,</w:t>
+      </w:r>
+    </w:p>
+    <w:p>
+      <w:pPr>
+        <w:pStyle w:val="a4"/>
+        <w:numPr>
+          <w:ilvl w:val="0"/>
+          <w:numId w:val="3"/>
+        </w:numPr>
+        <w:spacing w:after="0"/>
+        <w:rPr>
+          <w:rFonts w:ascii="Times New Roman" w:hAnsi="Times New Roman" w:cs="Times New Roman"/>
+          <w:sz w:val="28"/>
+          <w:szCs w:val="28"/>
+          <w:lang w:val="ru-RU"/>
+        </w:rPr>
+      </w:pPr>
+      <w:r>
+        <w:rPr>
+          <w:rFonts w:ascii="Times New Roman" w:hAnsi="Times New Roman" w:cs="Times New Roman"/>
+          <w:sz w:val="28"/>
+          <w:szCs w:val="28"/>
+          <w:lang w:val="ru-RU"/>
+        </w:rPr>
+        <w:t xml:space="preserve">с помощью прокрутки выбрать понравившуюся </w:t>
+      </w:r>
+      <w:r>
+        <w:rPr>
+          <w:rFonts w:ascii="Times New Roman" w:hAnsi="Times New Roman" w:cs="Times New Roman"/>
+          <w:sz w:val="28"/>
+          <w:szCs w:val="28"/>
+          <w:lang w:val="ru-RU"/>
+        </w:rPr>
+        <w:t>запись</w:t>
+      </w:r>
+      <w:r>
+        <w:rPr>
+          <w:rFonts w:ascii="Times New Roman" w:hAnsi="Times New Roman" w:cs="Times New Roman"/>
+          <w:sz w:val="28"/>
+          <w:szCs w:val="28"/>
+          <w:lang w:val="ru-RU"/>
+        </w:rPr>
+        <w:t>,</w:t>
+      </w:r>
+    </w:p>
+    <w:p>
+      <w:pPr>
+        <w:pStyle w:val="a4"/>
+        <w:numPr>
+          <w:ilvl w:val="0"/>
+          <w:numId w:val="3"/>
+        </w:numPr>
+        <w:spacing w:after="0"/>
+        <w:rPr>
+          <w:rFonts w:ascii="Times New Roman" w:hAnsi="Times New Roman" w:cs="Times New Roman"/>
+          <w:sz w:val="28"/>
+          <w:szCs w:val="28"/>
+          <w:lang w:val="ru-RU"/>
+        </w:rPr>
+      </w:pPr>
+      <w:r>
+        <w:rPr>
+          <w:rFonts w:ascii="Times New Roman" w:hAnsi="Times New Roman" w:cs="Times New Roman"/>
+          <w:sz w:val="28"/>
+          <w:szCs w:val="28"/>
+          <w:lang w:val="ru-RU"/>
+        </w:rPr>
+        <w:t>в левом нижнем углу поста найти иконку «</w:t>
+      </w:r>
+      <w:r>
+        <w:rPr>
+          <w:rFonts w:ascii="Times New Roman" w:hAnsi="Times New Roman" w:cs="Times New Roman"/>
+          <w:sz w:val="28"/>
+          <w:szCs w:val="28"/>
+          <w:lang w:val="ru-RU"/>
+        </w:rPr>
+        <w:t>стрелочки</w:t>
       </w:r>
       <w:r>
         <w:rPr>
@@ -337,24 +667,269 @@
         <w:pStyle w:val="a4"/>
         <w:numPr>
           <w:ilvl w:val="0"/>
-          <w:numId w:val="2"/>
-        </w:numPr>
-        <w:spacing w:after="0"/>
-        <w:rPr>
-          <w:rFonts w:ascii="Times New Roman" w:hAnsi="Times New Roman" w:cs="Times New Roman"/>
-          <w:sz w:val="28"/>
-          <w:szCs w:val="28"/>
-          <w:lang w:val="ru-RU"/>
-        </w:rPr>
-      </w:pPr>
-      <w:r>
-        <w:rPr>
-          <w:rFonts w:ascii="Times New Roman" w:hAnsi="Times New Roman" w:cs="Times New Roman"/>
-          <w:sz w:val="28"/>
-          <w:szCs w:val="28"/>
-          <w:lang w:val="ru-RU"/>
-        </w:rPr>
-        <w:t>с помощью прокрутки выбрать понравившуюся новость</w:t>
+          <w:numId w:val="3"/>
+        </w:numPr>
+        <w:spacing w:after="0"/>
+        <w:rPr>
+          <w:rFonts w:ascii="Times New Roman" w:hAnsi="Times New Roman" w:cs="Times New Roman"/>
+          <w:sz w:val="28"/>
+          <w:szCs w:val="28"/>
+          <w:lang w:val="ru-RU"/>
+        </w:rPr>
+      </w:pPr>
+      <w:r>
+        <w:rPr>
+          <w:rFonts w:ascii="Times New Roman" w:hAnsi="Times New Roman" w:cs="Times New Roman"/>
+          <w:sz w:val="28"/>
+          <w:szCs w:val="28"/>
+          <w:lang w:val="ru-RU"/>
+        </w:rPr>
+        <w:t>кликнуть по иконке,</w:t>
+      </w:r>
+    </w:p>
+    <w:p>
+      <w:pPr>
+        <w:pStyle w:val="a4"/>
+        <w:numPr>
+          <w:ilvl w:val="0"/>
+          <w:numId w:val="3"/>
+        </w:numPr>
+        <w:spacing w:after="0"/>
+        <w:rPr>
+          <w:rFonts w:ascii="Times New Roman" w:hAnsi="Times New Roman" w:cs="Times New Roman"/>
+          <w:sz w:val="28"/>
+          <w:szCs w:val="28"/>
+          <w:lang w:val="ru-RU"/>
+        </w:rPr>
+      </w:pPr>
+      <w:r>
+        <w:rPr>
+          <w:rFonts w:ascii="Times New Roman" w:hAnsi="Times New Roman" w:cs="Times New Roman"/>
+          <w:sz w:val="28"/>
+          <w:szCs w:val="28"/>
+          <w:lang w:val="ru-RU"/>
+        </w:rPr>
+        <w:t>из списка выбрать друга, с которым нужно поделиться записью</w:t>
+      </w:r>
+      <w:r>
+        <w:rPr>
+          <w:rFonts w:ascii="Times New Roman" w:hAnsi="Times New Roman" w:cs="Times New Roman"/>
+          <w:sz w:val="28"/>
+          <w:szCs w:val="28"/>
+          <w:lang w:val="ru-RU"/>
+        </w:rPr>
+        <w:t>.</w:t>
+      </w:r>
+    </w:p>
+    <w:p>
+      <w:pPr>
+        <w:spacing w:after="0"/>
+        <w:rPr>
+          <w:rFonts w:ascii="Times New Roman" w:hAnsi="Times New Roman" w:cs="Times New Roman"/>
+          <w:sz w:val="28"/>
+          <w:szCs w:val="28"/>
+          <w:lang w:val="ru-RU"/>
+        </w:rPr>
+      </w:pPr>
+      <w:r>
+        <w:rPr>
+          <w:rFonts w:ascii="Times New Roman" w:hAnsi="Times New Roman" w:cs="Times New Roman"/>
+          <w:sz w:val="28"/>
+          <w:szCs w:val="28"/>
+          <w:lang w:val="ru-RU"/>
+        </w:rPr>
+        <w:t xml:space="preserve">Результат: </w:t>
+      </w:r>
+      <w:r>
+        <w:rPr>
+          <w:rFonts w:ascii="Times New Roman" w:hAnsi="Times New Roman" w:cs="Times New Roman"/>
+          <w:sz w:val="28"/>
+          <w:szCs w:val="28"/>
+          <w:lang w:val="ru-RU"/>
+        </w:rPr>
+        <w:t>появиться сообщение о том, что сообщение отправлено</w:t>
+      </w:r>
+      <w:r>
+        <w:rPr>
+          <w:rFonts w:ascii="Times New Roman" w:hAnsi="Times New Roman" w:cs="Times New Roman"/>
+          <w:sz w:val="28"/>
+          <w:szCs w:val="28"/>
+          <w:lang w:val="ru-RU"/>
+        </w:rPr>
+        <w:t>.</w:t>
+      </w:r>
+    </w:p>
+    <w:p>
+      <w:pPr>
+        <w:spacing w:after="0"/>
+        <w:rPr>
+          <w:rFonts w:ascii="Times New Roman" w:hAnsi="Times New Roman" w:cs="Times New Roman"/>
+          <w:sz w:val="28"/>
+          <w:szCs w:val="28"/>
+          <w:lang w:val="ru-RU"/>
+        </w:rPr>
+      </w:pPr>
+    </w:p>
+    <w:p>
+      <w:pPr>
+        <w:rPr>
+          <w:rFonts w:ascii="Times New Roman" w:hAnsi="Times New Roman" w:cs="Times New Roman"/>
+          <w:b/>
+          <w:sz w:val="28"/>
+          <w:szCs w:val="28"/>
+          <w:lang w:val="ru-RU"/>
+        </w:rPr>
+      </w:pPr>
+      <w:r>
+        <w:rPr>
+          <w:rFonts w:ascii="Times New Roman" w:hAnsi="Times New Roman" w:cs="Times New Roman"/>
+          <w:b/>
+          <w:sz w:val="28"/>
+          <w:szCs w:val="28"/>
+          <w:lang w:val="ru-RU"/>
+        </w:rPr>
+        <w:t>Кейс 4: добав</w:t>
+      </w:r>
+      <w:r>
+        <w:rPr>
+          <w:rFonts w:ascii="Times New Roman" w:hAnsi="Times New Roman" w:cs="Times New Roman"/>
+          <w:b/>
+          <w:sz w:val="28"/>
+          <w:szCs w:val="28"/>
+          <w:lang w:val="ru-RU"/>
+        </w:rPr>
+        <w:t xml:space="preserve">ить музыкальную композицию из </w:t>
+      </w:r>
+      <w:proofErr w:type="spellStart"/>
+      <w:r>
+        <w:rPr>
+          <w:rFonts w:ascii="Times New Roman" w:hAnsi="Times New Roman" w:cs="Times New Roman"/>
+          <w:b/>
+          <w:sz w:val="28"/>
+          <w:szCs w:val="28"/>
+          <w:lang w:val="ru-RU"/>
+        </w:rPr>
+        <w:t>плейлиста</w:t>
+      </w:r>
+      <w:proofErr w:type="spellEnd"/>
+      <w:r>
+        <w:rPr>
+          <w:rFonts w:ascii="Times New Roman" w:hAnsi="Times New Roman" w:cs="Times New Roman"/>
+          <w:b/>
+          <w:sz w:val="28"/>
+          <w:szCs w:val="28"/>
+          <w:lang w:val="ru-RU"/>
+        </w:rPr>
+        <w:t xml:space="preserve"> «Для вас» в «м</w:t>
+      </w:r>
+      <w:r>
+        <w:rPr>
+          <w:rFonts w:ascii="Times New Roman" w:hAnsi="Times New Roman" w:cs="Times New Roman"/>
+          <w:b/>
+          <w:sz w:val="28"/>
+          <w:szCs w:val="28"/>
+          <w:lang w:val="ru-RU"/>
+        </w:rPr>
+        <w:t>ою музыку»</w:t>
+      </w:r>
+    </w:p>
+    <w:p>
+      <w:pPr>
+        <w:rPr>
+          <w:rFonts w:ascii="Times New Roman" w:hAnsi="Times New Roman" w:cs="Times New Roman"/>
+          <w:sz w:val="28"/>
+          <w:szCs w:val="28"/>
+          <w:lang w:val="ru-RU"/>
+        </w:rPr>
+      </w:pPr>
+      <w:r>
+        <w:rPr>
+          <w:rFonts w:ascii="Times New Roman" w:hAnsi="Times New Roman" w:cs="Times New Roman"/>
+          <w:sz w:val="28"/>
+          <w:szCs w:val="28"/>
+          <w:lang w:val="ru-RU"/>
+        </w:rPr>
+        <w:t>Предусловия: пользователь зарегистрирован, выполнен вход.</w:t>
+      </w:r>
+    </w:p>
+    <w:p>
+      <w:pPr>
+        <w:spacing w:after="0"/>
+        <w:rPr>
+          <w:rFonts w:ascii="Times New Roman" w:hAnsi="Times New Roman" w:cs="Times New Roman"/>
+          <w:sz w:val="28"/>
+          <w:szCs w:val="28"/>
+          <w:lang w:val="ru-RU"/>
+        </w:rPr>
+      </w:pPr>
+      <w:r>
+        <w:rPr>
+          <w:rFonts w:ascii="Times New Roman" w:hAnsi="Times New Roman" w:cs="Times New Roman"/>
+          <w:sz w:val="28"/>
+          <w:szCs w:val="28"/>
+          <w:lang w:val="ru-RU"/>
+        </w:rPr>
+        <w:t>Шаги:</w:t>
+      </w:r>
+    </w:p>
+    <w:p>
+      <w:pPr>
+        <w:pStyle w:val="a4"/>
+        <w:numPr>
+          <w:ilvl w:val="0"/>
+          <w:numId w:val="4"/>
+        </w:numPr>
+        <w:spacing w:after="0"/>
+        <w:rPr>
+          <w:rFonts w:ascii="Times New Roman" w:hAnsi="Times New Roman" w:cs="Times New Roman"/>
+          <w:sz w:val="28"/>
+          <w:szCs w:val="28"/>
+          <w:lang w:val="ru-RU"/>
+        </w:rPr>
+      </w:pPr>
+      <w:r>
+        <w:rPr>
+          <w:rFonts w:ascii="Times New Roman" w:hAnsi="Times New Roman" w:cs="Times New Roman"/>
+          <w:sz w:val="28"/>
+          <w:szCs w:val="28"/>
+          <w:lang w:val="ru-RU"/>
+        </w:rPr>
+        <w:t>из списка слева выбрать пункт меню «Музыка»,</w:t>
+      </w:r>
+    </w:p>
+    <w:p>
+      <w:pPr>
+        <w:pStyle w:val="a4"/>
+        <w:numPr>
+          <w:ilvl w:val="0"/>
+          <w:numId w:val="4"/>
+        </w:numPr>
+        <w:spacing w:after="0"/>
+        <w:rPr>
+          <w:rFonts w:ascii="Times New Roman" w:hAnsi="Times New Roman" w:cs="Times New Roman"/>
+          <w:sz w:val="28"/>
+          <w:szCs w:val="28"/>
+          <w:lang w:val="ru-RU"/>
+        </w:rPr>
+      </w:pPr>
+      <w:r>
+        <w:rPr>
+          <w:rFonts w:ascii="Times New Roman" w:hAnsi="Times New Roman" w:cs="Times New Roman"/>
+          <w:sz w:val="28"/>
+          <w:szCs w:val="28"/>
+          <w:lang w:val="ru-RU"/>
+        </w:rPr>
+        <w:lastRenderedPageBreak/>
+        <w:t>с помощью прокрутки выбрать</w:t>
+      </w:r>
+      <w:r>
+        <w:rPr>
+          <w:rFonts w:ascii="Times New Roman" w:hAnsi="Times New Roman" w:cs="Times New Roman"/>
+          <w:sz w:val="28"/>
+          <w:szCs w:val="28"/>
+          <w:lang w:val="ru-RU"/>
+        </w:rPr>
+        <w:t xml:space="preserve"> вкладку «Собрано алгоритмами»</w:t>
       </w:r>
       <w:r>
         <w:rPr>
@@ -371,24 +946,44 @@
         <w:pStyle w:val="a4"/>
         <w:numPr>
           <w:ilvl w:val="0"/>
-          <w:numId w:val="2"/>
-        </w:numPr>
-        <w:spacing w:after="0"/>
-        <w:rPr>
-          <w:rFonts w:ascii="Times New Roman" w:hAnsi="Times New Roman" w:cs="Times New Roman"/>
-          <w:sz w:val="28"/>
-          <w:szCs w:val="28"/>
-          <w:lang w:val="ru-RU"/>
-        </w:rPr>
-      </w:pPr>
-      <w:r>
-        <w:rPr>
-          <w:rFonts w:ascii="Times New Roman" w:hAnsi="Times New Roman" w:cs="Times New Roman"/>
-          <w:sz w:val="28"/>
-          <w:szCs w:val="28"/>
-          <w:lang w:val="ru-RU"/>
-        </w:rPr>
-        <w:t>в левом нижнем углу поста найти иконку «сердечка»</w:t>
+          <w:numId w:val="4"/>
+        </w:numPr>
+        <w:spacing w:after="0"/>
+        <w:rPr>
+          <w:rFonts w:ascii="Times New Roman" w:hAnsi="Times New Roman" w:cs="Times New Roman"/>
+          <w:sz w:val="28"/>
+          <w:szCs w:val="28"/>
+          <w:lang w:val="ru-RU"/>
+        </w:rPr>
+      </w:pPr>
+      <w:r>
+        <w:rPr>
+          <w:rFonts w:ascii="Times New Roman" w:hAnsi="Times New Roman" w:cs="Times New Roman"/>
+          <w:sz w:val="28"/>
+          <w:szCs w:val="28"/>
+          <w:lang w:val="ru-RU"/>
+        </w:rPr>
+        <w:t xml:space="preserve">кликнуть на </w:t>
+      </w:r>
+      <w:proofErr w:type="spellStart"/>
+      <w:r>
+        <w:rPr>
+          <w:rFonts w:ascii="Times New Roman" w:hAnsi="Times New Roman" w:cs="Times New Roman"/>
+          <w:sz w:val="28"/>
+          <w:szCs w:val="28"/>
+          <w:lang w:val="ru-RU"/>
+        </w:rPr>
+        <w:t>плейлист</w:t>
+      </w:r>
+      <w:proofErr w:type="spellEnd"/>
+      <w:r>
+        <w:rPr>
+          <w:rFonts w:ascii="Times New Roman" w:hAnsi="Times New Roman" w:cs="Times New Roman"/>
+          <w:sz w:val="28"/>
+          <w:szCs w:val="28"/>
+          <w:lang w:val="ru-RU"/>
+        </w:rPr>
+        <w:t xml:space="preserve"> «Для вас»</w:t>
       </w:r>
       <w:r>
         <w:rPr>
@@ -405,33 +1000,141 @@
         <w:pStyle w:val="a4"/>
         <w:numPr>
           <w:ilvl w:val="0"/>
-          <w:numId w:val="2"/>
-        </w:numPr>
-        <w:spacing w:after="0"/>
-        <w:rPr>
-          <w:rFonts w:ascii="Times New Roman" w:hAnsi="Times New Roman" w:cs="Times New Roman"/>
-          <w:sz w:val="28"/>
-          <w:szCs w:val="28"/>
-          <w:lang w:val="ru-RU"/>
-        </w:rPr>
-      </w:pPr>
-      <w:r>
-        <w:rPr>
-          <w:rFonts w:ascii="Times New Roman" w:hAnsi="Times New Roman" w:cs="Times New Roman"/>
-          <w:sz w:val="28"/>
-          <w:szCs w:val="28"/>
-          <w:lang w:val="ru-RU"/>
-        </w:rPr>
-        <w:t>клик</w:t>
-      </w:r>
-      <w:r>
-        <w:rPr>
-          <w:rFonts w:ascii="Times New Roman" w:hAnsi="Times New Roman" w:cs="Times New Roman"/>
-          <w:sz w:val="28"/>
-          <w:szCs w:val="28"/>
-          <w:lang w:val="ru-RU"/>
-        </w:rPr>
-        <w:t>нуть по иконке</w:t>
+          <w:numId w:val="4"/>
+        </w:numPr>
+        <w:spacing w:after="0"/>
+        <w:rPr>
+          <w:rFonts w:ascii="Times New Roman" w:hAnsi="Times New Roman" w:cs="Times New Roman"/>
+          <w:sz w:val="28"/>
+          <w:szCs w:val="28"/>
+          <w:lang w:val="ru-RU"/>
+        </w:rPr>
+      </w:pPr>
+      <w:r>
+        <w:rPr>
+          <w:rFonts w:ascii="Times New Roman" w:hAnsi="Times New Roman" w:cs="Times New Roman"/>
+          <w:sz w:val="28"/>
+          <w:szCs w:val="28"/>
+          <w:lang w:val="ru-RU"/>
+        </w:rPr>
+        <w:t>с помощью прокрутки выбрать понравившуюся композицию,</w:t>
+      </w:r>
+    </w:p>
+    <w:p>
+      <w:pPr>
+        <w:pStyle w:val="a4"/>
+        <w:numPr>
+          <w:ilvl w:val="0"/>
+          <w:numId w:val="4"/>
+        </w:numPr>
+        <w:spacing w:after="0"/>
+        <w:rPr>
+          <w:rFonts w:ascii="Times New Roman" w:hAnsi="Times New Roman" w:cs="Times New Roman"/>
+          <w:sz w:val="28"/>
+          <w:szCs w:val="28"/>
+          <w:lang w:val="ru-RU"/>
+        </w:rPr>
+      </w:pPr>
+      <w:proofErr w:type="gramStart"/>
+      <w:r>
+        <w:rPr>
+          <w:rFonts w:ascii="Times New Roman" w:hAnsi="Times New Roman" w:cs="Times New Roman"/>
+          <w:sz w:val="28"/>
+          <w:szCs w:val="28"/>
+          <w:lang w:val="ru-RU"/>
+        </w:rPr>
+        <w:t>напротив</w:t>
+      </w:r>
+      <w:proofErr w:type="gramEnd"/>
+      <w:r>
+        <w:rPr>
+          <w:rFonts w:ascii="Times New Roman" w:hAnsi="Times New Roman" w:cs="Times New Roman"/>
+          <w:sz w:val="28"/>
+          <w:szCs w:val="28"/>
+          <w:lang w:val="ru-RU"/>
+        </w:rPr>
+        <w:t xml:space="preserve"> названия песни </w:t>
+      </w:r>
+      <w:r>
+        <w:rPr>
+          <w:rFonts w:ascii="Times New Roman" w:hAnsi="Times New Roman" w:cs="Times New Roman"/>
+          <w:sz w:val="28"/>
+          <w:szCs w:val="28"/>
+          <w:lang w:val="ru-RU"/>
+        </w:rPr>
+        <w:t>найти иконку «</w:t>
+      </w:r>
+      <w:r>
+        <w:rPr>
+          <w:rFonts w:ascii="Times New Roman" w:hAnsi="Times New Roman" w:cs="Times New Roman"/>
+          <w:sz w:val="28"/>
+          <w:szCs w:val="28"/>
+          <w:lang w:val="ru-RU"/>
+        </w:rPr>
+        <w:t>плюсика</w:t>
+      </w:r>
+      <w:r>
+        <w:rPr>
+          <w:rFonts w:ascii="Times New Roman" w:hAnsi="Times New Roman" w:cs="Times New Roman"/>
+          <w:sz w:val="28"/>
+          <w:szCs w:val="28"/>
+          <w:lang w:val="ru-RU"/>
+        </w:rPr>
+        <w:t>»,</w:t>
+      </w:r>
+    </w:p>
+    <w:p>
+      <w:pPr>
+        <w:pStyle w:val="a4"/>
+        <w:numPr>
+          <w:ilvl w:val="0"/>
+          <w:numId w:val="4"/>
+        </w:numPr>
+        <w:spacing w:after="0"/>
+        <w:rPr>
+          <w:rFonts w:ascii="Times New Roman" w:hAnsi="Times New Roman" w:cs="Times New Roman"/>
+          <w:sz w:val="28"/>
+          <w:szCs w:val="28"/>
+          <w:lang w:val="ru-RU"/>
+        </w:rPr>
+      </w:pPr>
+      <w:r>
+        <w:rPr>
+          <w:rFonts w:ascii="Times New Roman" w:hAnsi="Times New Roman" w:cs="Times New Roman"/>
+          <w:sz w:val="28"/>
+          <w:szCs w:val="28"/>
+          <w:lang w:val="ru-RU"/>
+        </w:rPr>
+        <w:t>кликнуть по иконке.</w:t>
+      </w:r>
+    </w:p>
+    <w:p>
+      <w:pPr>
+        <w:spacing w:after="0"/>
+        <w:rPr>
+          <w:rFonts w:ascii="Times New Roman" w:hAnsi="Times New Roman" w:cs="Times New Roman"/>
+          <w:sz w:val="28"/>
+          <w:szCs w:val="28"/>
+          <w:lang w:val="ru-RU"/>
+        </w:rPr>
+      </w:pPr>
+      <w:r>
+        <w:rPr>
+          <w:rFonts w:ascii="Times New Roman" w:hAnsi="Times New Roman" w:cs="Times New Roman"/>
+          <w:sz w:val="28"/>
+          <w:szCs w:val="28"/>
+          <w:lang w:val="ru-RU"/>
+        </w:rPr>
+        <w:t xml:space="preserve">Результат: </w:t>
+      </w:r>
+      <w:r>
+        <w:rPr>
+          <w:rFonts w:ascii="Times New Roman" w:hAnsi="Times New Roman" w:cs="Times New Roman"/>
+          <w:sz w:val="28"/>
+          <w:szCs w:val="28"/>
+          <w:lang w:val="ru-RU"/>
+        </w:rPr>
+        <w:t>композиция добавлена в «Мою музыку»</w:t>
       </w:r>
       <w:r>
         <w:rPr>
@@ -453,6 +1156,224 @@
           <w:lang w:val="ru-RU"/>
         </w:rPr>
       </w:pPr>
+    </w:p>
+    <w:p>
+      <w:pPr>
+        <w:rPr>
+          <w:rFonts w:ascii="Times New Roman" w:hAnsi="Times New Roman" w:cs="Times New Roman"/>
+          <w:b/>
+          <w:sz w:val="28"/>
+          <w:szCs w:val="28"/>
+          <w:lang w:val="ru-RU"/>
+        </w:rPr>
+      </w:pPr>
+      <w:r>
+        <w:rPr>
+          <w:rFonts w:ascii="Times New Roman" w:hAnsi="Times New Roman" w:cs="Times New Roman"/>
+          <w:b/>
+          <w:sz w:val="28"/>
+          <w:szCs w:val="28"/>
+          <w:lang w:val="ru-RU"/>
+        </w:rPr>
+        <w:t xml:space="preserve">Кейс 5: </w:t>
+      </w:r>
+      <w:r>
+        <w:rPr>
+          <w:rFonts w:ascii="Times New Roman" w:hAnsi="Times New Roman" w:cs="Times New Roman"/>
+          <w:b/>
+          <w:sz w:val="28"/>
+          <w:szCs w:val="28"/>
+          <w:lang w:val="ru-RU"/>
+        </w:rPr>
+        <w:t>зациклить</w:t>
+      </w:r>
+      <w:r>
+        <w:rPr>
+          <w:rFonts w:ascii="Times New Roman" w:hAnsi="Times New Roman" w:cs="Times New Roman"/>
+          <w:b/>
+          <w:sz w:val="28"/>
+          <w:szCs w:val="28"/>
+          <w:lang w:val="ru-RU"/>
+        </w:rPr>
+        <w:t xml:space="preserve"> музыкальную композицию </w:t>
+      </w:r>
+    </w:p>
+    <w:p>
+      <w:pPr>
+        <w:rPr>
+          <w:rFonts w:ascii="Times New Roman" w:hAnsi="Times New Roman" w:cs="Times New Roman"/>
+          <w:sz w:val="28"/>
+          <w:szCs w:val="28"/>
+          <w:lang w:val="ru-RU"/>
+        </w:rPr>
+      </w:pPr>
+      <w:r>
+        <w:rPr>
+          <w:rFonts w:ascii="Times New Roman" w:hAnsi="Times New Roman" w:cs="Times New Roman"/>
+          <w:sz w:val="28"/>
+          <w:szCs w:val="28"/>
+          <w:lang w:val="ru-RU"/>
+        </w:rPr>
+        <w:t>Предусловия: пользователь зарегистрирован, выполнен вход.</w:t>
+      </w:r>
+    </w:p>
+    <w:p>
+      <w:pPr>
+        <w:spacing w:after="0"/>
+        <w:rPr>
+          <w:rFonts w:ascii="Times New Roman" w:hAnsi="Times New Roman" w:cs="Times New Roman"/>
+          <w:sz w:val="28"/>
+          <w:szCs w:val="28"/>
+          <w:lang w:val="ru-RU"/>
+        </w:rPr>
+      </w:pPr>
+      <w:r>
+        <w:rPr>
+          <w:rFonts w:ascii="Times New Roman" w:hAnsi="Times New Roman" w:cs="Times New Roman"/>
+          <w:sz w:val="28"/>
+          <w:szCs w:val="28"/>
+          <w:lang w:val="ru-RU"/>
+        </w:rPr>
+        <w:t>Шаги:</w:t>
+      </w:r>
+    </w:p>
+    <w:p>
+      <w:pPr>
+        <w:pStyle w:val="a4"/>
+        <w:numPr>
+          <w:ilvl w:val="0"/>
+          <w:numId w:val="5"/>
+        </w:numPr>
+        <w:spacing w:after="0"/>
+        <w:rPr>
+          <w:rFonts w:ascii="Times New Roman" w:hAnsi="Times New Roman" w:cs="Times New Roman"/>
+          <w:sz w:val="28"/>
+          <w:szCs w:val="28"/>
+          <w:lang w:val="ru-RU"/>
+        </w:rPr>
+      </w:pPr>
+      <w:r>
+        <w:rPr>
+          <w:rFonts w:ascii="Times New Roman" w:hAnsi="Times New Roman" w:cs="Times New Roman"/>
+          <w:sz w:val="28"/>
+          <w:szCs w:val="28"/>
+          <w:lang w:val="ru-RU"/>
+        </w:rPr>
+        <w:t>на верхней панели меню найти название текущей композиции</w:t>
+      </w:r>
+      <w:r>
+        <w:rPr>
+          <w:rFonts w:ascii="Times New Roman" w:hAnsi="Times New Roman" w:cs="Times New Roman"/>
+          <w:sz w:val="28"/>
+          <w:szCs w:val="28"/>
+          <w:lang w:val="ru-RU"/>
+        </w:rPr>
+        <w:t>,</w:t>
+      </w:r>
+    </w:p>
+    <w:p>
+      <w:pPr>
+        <w:pStyle w:val="a4"/>
+        <w:numPr>
+          <w:ilvl w:val="0"/>
+          <w:numId w:val="5"/>
+        </w:numPr>
+        <w:spacing w:after="0"/>
+        <w:rPr>
+          <w:rFonts w:ascii="Times New Roman" w:hAnsi="Times New Roman" w:cs="Times New Roman"/>
+          <w:sz w:val="28"/>
+          <w:szCs w:val="28"/>
+          <w:lang w:val="ru-RU"/>
+        </w:rPr>
+      </w:pPr>
+      <w:r>
+        <w:rPr>
+          <w:rFonts w:ascii="Times New Roman" w:hAnsi="Times New Roman" w:cs="Times New Roman"/>
+          <w:sz w:val="28"/>
+          <w:szCs w:val="28"/>
+          <w:lang w:val="ru-RU"/>
+        </w:rPr>
+        <w:t>кликнуть на него</w:t>
+      </w:r>
+      <w:r>
+        <w:rPr>
+          <w:rFonts w:ascii="Times New Roman" w:hAnsi="Times New Roman" w:cs="Times New Roman"/>
+          <w:sz w:val="28"/>
+          <w:szCs w:val="28"/>
+          <w:lang w:val="ru-RU"/>
+        </w:rPr>
+        <w:t>,</w:t>
+      </w:r>
+    </w:p>
+    <w:p>
+      <w:pPr>
+        <w:pStyle w:val="a4"/>
+        <w:numPr>
+          <w:ilvl w:val="0"/>
+          <w:numId w:val="5"/>
+        </w:numPr>
+        <w:spacing w:after="0"/>
+        <w:rPr>
+          <w:rFonts w:ascii="Times New Roman" w:hAnsi="Times New Roman" w:cs="Times New Roman"/>
+          <w:sz w:val="28"/>
+          <w:szCs w:val="28"/>
+          <w:lang w:val="ru-RU"/>
+        </w:rPr>
+      </w:pPr>
+      <w:r>
+        <w:rPr>
+          <w:rFonts w:ascii="Times New Roman" w:hAnsi="Times New Roman" w:cs="Times New Roman"/>
+          <w:sz w:val="28"/>
+          <w:szCs w:val="28"/>
+          <w:lang w:val="ru-RU"/>
+        </w:rPr>
+        <w:t>в появившемся окне, справа от названия и шкалы громкости найти иконку в виде двух стрелок, которые образуют прямоугольник с закруглёнными углами,</w:t>
+      </w:r>
+    </w:p>
+    <w:p>
+      <w:pPr>
+        <w:pStyle w:val="a4"/>
+        <w:numPr>
+          <w:ilvl w:val="0"/>
+          <w:numId w:val="5"/>
+        </w:numPr>
+        <w:spacing w:after="0"/>
+        <w:rPr>
+          <w:rFonts w:ascii="Times New Roman" w:hAnsi="Times New Roman" w:cs="Times New Roman"/>
+          <w:sz w:val="28"/>
+          <w:szCs w:val="28"/>
+          <w:lang w:val="ru-RU"/>
+        </w:rPr>
+      </w:pPr>
+      <w:r>
+        <w:rPr>
+          <w:rFonts w:ascii="Times New Roman" w:hAnsi="Times New Roman" w:cs="Times New Roman"/>
+          <w:sz w:val="28"/>
+          <w:szCs w:val="28"/>
+          <w:lang w:val="ru-RU"/>
+        </w:rPr>
+        <w:t>кликнуть 2 раза</w:t>
+      </w:r>
+      <w:r>
+        <w:rPr>
+          <w:rFonts w:ascii="Times New Roman" w:hAnsi="Times New Roman" w:cs="Times New Roman"/>
+          <w:sz w:val="28"/>
+          <w:szCs w:val="28"/>
+          <w:lang w:val="ru-RU"/>
+        </w:rPr>
+        <w:t>,</w:t>
+      </w:r>
+    </w:p>
+    <w:p>
+      <w:pPr>
+        <w:spacing w:after="0"/>
+        <w:rPr>
+          <w:rFonts w:ascii="Times New Roman" w:hAnsi="Times New Roman" w:cs="Times New Roman"/>
+          <w:sz w:val="28"/>
+          <w:szCs w:val="28"/>
+          <w:lang w:val="ru-RU"/>
+        </w:rPr>
+      </w:pPr>
       <w:r>
         <w:rPr>
           <w:rFonts w:ascii="Times New Roman" w:hAnsi="Times New Roman" w:cs="Times New Roman"/>
@@ -469,10 +1390,1391 @@
           <w:szCs w:val="28"/>
           <w:lang w:val="ru-RU"/>
         </w:rPr>
-        <w:t>иконка сменила оформление</w:t>
+        <w:t>иконка стрелок сменила оформление</w:t>
+      </w:r>
+      <w:r>
+        <w:rPr>
+          <w:rFonts w:ascii="Times New Roman" w:hAnsi="Times New Roman" w:cs="Times New Roman"/>
+          <w:sz w:val="28"/>
+          <w:szCs w:val="28"/>
+          <w:lang w:val="ru-RU"/>
+        </w:rPr>
+        <w:t>.</w:t>
+      </w:r>
+    </w:p>
+    <w:p>
+      <w:pPr>
+        <w:spacing w:after="0"/>
+        <w:rPr>
+          <w:rFonts w:ascii="Times New Roman" w:hAnsi="Times New Roman" w:cs="Times New Roman"/>
+          <w:sz w:val="28"/>
+          <w:szCs w:val="28"/>
+          <w:lang w:val="ru-RU"/>
+        </w:rPr>
+      </w:pPr>
+    </w:p>
+    <w:p>
+      <w:pPr>
+        <w:rPr>
+          <w:rFonts w:ascii="Times New Roman" w:hAnsi="Times New Roman" w:cs="Times New Roman"/>
+          <w:b/>
+          <w:sz w:val="28"/>
+          <w:szCs w:val="28"/>
+          <w:lang w:val="ru-RU"/>
+        </w:rPr>
+      </w:pPr>
+      <w:r>
+        <w:rPr>
+          <w:rFonts w:ascii="Times New Roman" w:hAnsi="Times New Roman" w:cs="Times New Roman"/>
+          <w:b/>
+          <w:sz w:val="28"/>
+          <w:szCs w:val="28"/>
+          <w:lang w:val="ru-RU"/>
+        </w:rPr>
+        <w:t xml:space="preserve">Кейс 6: сменить тему оформления на тёмную </w:t>
+      </w:r>
+    </w:p>
+    <w:p>
+      <w:pPr>
+        <w:rPr>
+          <w:rFonts w:ascii="Times New Roman" w:hAnsi="Times New Roman" w:cs="Times New Roman"/>
+          <w:sz w:val="28"/>
+          <w:szCs w:val="28"/>
+          <w:lang w:val="ru-RU"/>
+        </w:rPr>
+      </w:pPr>
+      <w:r>
+        <w:rPr>
+          <w:rFonts w:ascii="Times New Roman" w:hAnsi="Times New Roman" w:cs="Times New Roman"/>
+          <w:sz w:val="28"/>
+          <w:szCs w:val="28"/>
+          <w:lang w:val="ru-RU"/>
+        </w:rPr>
+        <w:t>Предусловия: пользователь зарегистрирован, выполнен вход. Установлена светлая тема оформления.</w:t>
+      </w:r>
+    </w:p>
+    <w:p>
+      <w:pPr>
+        <w:spacing w:after="0"/>
+        <w:rPr>
+          <w:rFonts w:ascii="Times New Roman" w:hAnsi="Times New Roman" w:cs="Times New Roman"/>
+          <w:sz w:val="28"/>
+          <w:szCs w:val="28"/>
+          <w:lang w:val="ru-RU"/>
+        </w:rPr>
+      </w:pPr>
+      <w:r>
+        <w:rPr>
+          <w:rFonts w:ascii="Times New Roman" w:hAnsi="Times New Roman" w:cs="Times New Roman"/>
+          <w:sz w:val="28"/>
+          <w:szCs w:val="28"/>
+          <w:lang w:val="ru-RU"/>
+        </w:rPr>
+        <w:t>Шаги:</w:t>
+      </w:r>
+    </w:p>
+    <w:p>
+      <w:pPr>
+        <w:pStyle w:val="a4"/>
+        <w:numPr>
+          <w:ilvl w:val="0"/>
+          <w:numId w:val="6"/>
+        </w:numPr>
+        <w:spacing w:after="0"/>
+        <w:rPr>
+          <w:rFonts w:ascii="Times New Roman" w:hAnsi="Times New Roman" w:cs="Times New Roman"/>
+          <w:sz w:val="28"/>
+          <w:szCs w:val="28"/>
+          <w:lang w:val="ru-RU"/>
+        </w:rPr>
+      </w:pPr>
+      <w:r>
+        <w:rPr>
+          <w:rFonts w:ascii="Times New Roman" w:hAnsi="Times New Roman" w:cs="Times New Roman"/>
+          <w:sz w:val="28"/>
+          <w:szCs w:val="28"/>
+          <w:lang w:val="ru-RU"/>
+        </w:rPr>
+        <w:t xml:space="preserve">на верхней панели меню найти </w:t>
+      </w:r>
+      <w:r>
+        <w:rPr>
+          <w:rFonts w:ascii="Times New Roman" w:hAnsi="Times New Roman" w:cs="Times New Roman"/>
+          <w:sz w:val="28"/>
+          <w:szCs w:val="28"/>
+          <w:lang w:val="ru-RU"/>
+        </w:rPr>
+        <w:t>картинку с «</w:t>
+      </w:r>
+      <w:proofErr w:type="spellStart"/>
+      <w:r>
+        <w:rPr>
+          <w:rFonts w:ascii="Times New Roman" w:hAnsi="Times New Roman" w:cs="Times New Roman"/>
+          <w:sz w:val="28"/>
+          <w:szCs w:val="28"/>
+          <w:lang w:val="ru-RU"/>
+        </w:rPr>
+        <w:t>аватарки</w:t>
+      </w:r>
+      <w:proofErr w:type="spellEnd"/>
+      <w:r>
+        <w:rPr>
+          <w:rFonts w:ascii="Times New Roman" w:hAnsi="Times New Roman" w:cs="Times New Roman"/>
+          <w:sz w:val="28"/>
+          <w:szCs w:val="28"/>
+          <w:lang w:val="ru-RU"/>
+        </w:rPr>
+        <w:t>» пользователя</w:t>
+      </w:r>
+      <w:r>
+        <w:rPr>
+          <w:rFonts w:ascii="Times New Roman" w:hAnsi="Times New Roman" w:cs="Times New Roman"/>
+          <w:sz w:val="28"/>
+          <w:szCs w:val="28"/>
+          <w:lang w:val="ru-RU"/>
+        </w:rPr>
+        <w:t>,</w:t>
+      </w:r>
+    </w:p>
+    <w:p>
+      <w:pPr>
+        <w:pStyle w:val="a4"/>
+        <w:numPr>
+          <w:ilvl w:val="0"/>
+          <w:numId w:val="6"/>
+        </w:numPr>
+        <w:spacing w:after="0"/>
+        <w:rPr>
+          <w:rFonts w:ascii="Times New Roman" w:hAnsi="Times New Roman" w:cs="Times New Roman"/>
+          <w:sz w:val="28"/>
+          <w:szCs w:val="28"/>
+          <w:lang w:val="ru-RU"/>
+        </w:rPr>
+      </w:pPr>
+      <w:r>
+        <w:rPr>
+          <w:rFonts w:ascii="Times New Roman" w:hAnsi="Times New Roman" w:cs="Times New Roman"/>
+          <w:sz w:val="28"/>
+          <w:szCs w:val="28"/>
+          <w:lang w:val="ru-RU"/>
+        </w:rPr>
+        <w:t>кликнуть на неё</w:t>
+      </w:r>
+      <w:r>
+        <w:rPr>
+          <w:rFonts w:ascii="Times New Roman" w:hAnsi="Times New Roman" w:cs="Times New Roman"/>
+          <w:sz w:val="28"/>
+          <w:szCs w:val="28"/>
+          <w:lang w:val="ru-RU"/>
+        </w:rPr>
+        <w:t>,</w:t>
+      </w:r>
+    </w:p>
+    <w:p>
+      <w:pPr>
+        <w:pStyle w:val="a4"/>
+        <w:numPr>
+          <w:ilvl w:val="0"/>
+          <w:numId w:val="6"/>
+        </w:numPr>
+        <w:spacing w:after="0"/>
+        <w:rPr>
+          <w:rFonts w:ascii="Times New Roman" w:hAnsi="Times New Roman" w:cs="Times New Roman"/>
+          <w:sz w:val="28"/>
+          <w:szCs w:val="28"/>
+          <w:lang w:val="ru-RU"/>
+        </w:rPr>
+      </w:pPr>
+      <w:r>
+        <w:rPr>
+          <w:rFonts w:ascii="Times New Roman" w:hAnsi="Times New Roman" w:cs="Times New Roman"/>
+          <w:sz w:val="28"/>
+          <w:szCs w:val="28"/>
+          <w:lang w:val="ru-RU"/>
+        </w:rPr>
+        <w:t xml:space="preserve">в появившемся окне, найти </w:t>
+      </w:r>
+      <w:r>
+        <w:rPr>
+          <w:rFonts w:ascii="Times New Roman" w:hAnsi="Times New Roman" w:cs="Times New Roman"/>
+          <w:sz w:val="28"/>
+          <w:szCs w:val="28"/>
+          <w:lang w:val="ru-RU"/>
+        </w:rPr>
+        <w:t>графу «Тема»</w:t>
+      </w:r>
+      <w:r>
+        <w:rPr>
+          <w:rFonts w:ascii="Times New Roman" w:hAnsi="Times New Roman" w:cs="Times New Roman"/>
+          <w:sz w:val="28"/>
+          <w:szCs w:val="28"/>
+          <w:lang w:val="ru-RU"/>
+        </w:rPr>
+        <w:t>,</w:t>
+      </w:r>
+    </w:p>
+    <w:p>
+      <w:pPr>
+        <w:pStyle w:val="a4"/>
+        <w:numPr>
+          <w:ilvl w:val="0"/>
+          <w:numId w:val="6"/>
+        </w:numPr>
+        <w:spacing w:after="0"/>
+        <w:rPr>
+          <w:rFonts w:ascii="Times New Roman" w:hAnsi="Times New Roman" w:cs="Times New Roman"/>
+          <w:sz w:val="28"/>
+          <w:szCs w:val="28"/>
+          <w:lang w:val="ru-RU"/>
+        </w:rPr>
+      </w:pPr>
+      <w:r>
+        <w:rPr>
+          <w:rFonts w:ascii="Times New Roman" w:hAnsi="Times New Roman" w:cs="Times New Roman"/>
+          <w:sz w:val="28"/>
+          <w:szCs w:val="28"/>
+          <w:lang w:val="ru-RU"/>
+        </w:rPr>
+        <w:t>из выпадающего списка выбрать пункт «Тёмная»</w:t>
+      </w:r>
+      <w:r>
+        <w:rPr>
+          <w:rFonts w:ascii="Times New Roman" w:hAnsi="Times New Roman" w:cs="Times New Roman"/>
+          <w:sz w:val="28"/>
+          <w:szCs w:val="28"/>
+          <w:lang w:val="ru-RU"/>
+        </w:rPr>
+        <w:t>,</w:t>
+      </w:r>
+    </w:p>
+    <w:p>
+      <w:pPr>
+        <w:spacing w:after="0"/>
+        <w:rPr>
+          <w:rFonts w:ascii="Times New Roman" w:hAnsi="Times New Roman" w:cs="Times New Roman"/>
+          <w:sz w:val="28"/>
+          <w:szCs w:val="28"/>
+          <w:lang w:val="ru-RU"/>
+        </w:rPr>
+      </w:pPr>
+      <w:r>
+        <w:rPr>
+          <w:rFonts w:ascii="Times New Roman" w:hAnsi="Times New Roman" w:cs="Times New Roman"/>
+          <w:sz w:val="28"/>
+          <w:szCs w:val="28"/>
+          <w:lang w:val="ru-RU"/>
+        </w:rPr>
+        <w:t>Результат:</w:t>
+      </w:r>
+      <w:r>
+        <w:rPr>
+          <w:rFonts w:ascii="Times New Roman" w:hAnsi="Times New Roman" w:cs="Times New Roman"/>
+          <w:sz w:val="28"/>
+          <w:szCs w:val="28"/>
+          <w:lang w:val="ru-RU"/>
+        </w:rPr>
+        <w:t xml:space="preserve"> все</w:t>
+      </w:r>
+      <w:r>
+        <w:rPr>
+          <w:rFonts w:ascii="Times New Roman" w:hAnsi="Times New Roman" w:cs="Times New Roman"/>
+          <w:sz w:val="28"/>
+          <w:szCs w:val="28"/>
+          <w:lang w:val="ru-RU"/>
+        </w:rPr>
+        <w:t xml:space="preserve"> </w:t>
+      </w:r>
+      <w:r>
+        <w:rPr>
+          <w:rFonts w:ascii="Times New Roman" w:hAnsi="Times New Roman" w:cs="Times New Roman"/>
+          <w:sz w:val="28"/>
+          <w:szCs w:val="28"/>
+          <w:lang w:val="ru-RU"/>
+        </w:rPr>
+        <w:t>страницы сменили</w:t>
+      </w:r>
+      <w:r>
+        <w:rPr>
+          <w:rFonts w:ascii="Times New Roman" w:hAnsi="Times New Roman" w:cs="Times New Roman"/>
+          <w:sz w:val="28"/>
+          <w:szCs w:val="28"/>
+          <w:lang w:val="ru-RU"/>
+        </w:rPr>
+        <w:t xml:space="preserve"> оформление.</w:t>
+      </w:r>
+    </w:p>
+    <w:p>
+      <w:pPr>
+        <w:spacing w:after="0"/>
+        <w:rPr>
+          <w:rFonts w:ascii="Times New Roman" w:hAnsi="Times New Roman" w:cs="Times New Roman"/>
+          <w:sz w:val="28"/>
+          <w:szCs w:val="28"/>
+          <w:lang w:val="ru-RU"/>
+        </w:rPr>
+      </w:pPr>
+    </w:p>
+    <w:p>
+      <w:pPr>
+        <w:rPr>
+          <w:rFonts w:ascii="Times New Roman" w:hAnsi="Times New Roman" w:cs="Times New Roman"/>
+          <w:b/>
+          <w:sz w:val="28"/>
+          <w:szCs w:val="28"/>
+          <w:lang w:val="ru-RU"/>
+        </w:rPr>
+      </w:pPr>
+      <w:r>
+        <w:rPr>
+          <w:rFonts w:ascii="Times New Roman" w:hAnsi="Times New Roman" w:cs="Times New Roman"/>
+          <w:b/>
+          <w:sz w:val="28"/>
+          <w:szCs w:val="28"/>
+          <w:lang w:val="ru-RU"/>
+        </w:rPr>
+        <w:t xml:space="preserve">Кейс 7: посмотреть, кто из друзей «онлайн» </w:t>
+      </w:r>
+    </w:p>
+    <w:p>
+      <w:pPr>
+        <w:rPr>
+          <w:rFonts w:ascii="Times New Roman" w:hAnsi="Times New Roman" w:cs="Times New Roman"/>
+          <w:sz w:val="28"/>
+          <w:szCs w:val="28"/>
+          <w:lang w:val="ru-RU"/>
+        </w:rPr>
+      </w:pPr>
+      <w:r>
+        <w:rPr>
+          <w:rFonts w:ascii="Times New Roman" w:hAnsi="Times New Roman" w:cs="Times New Roman"/>
+          <w:sz w:val="28"/>
+          <w:szCs w:val="28"/>
+          <w:lang w:val="ru-RU"/>
+        </w:rPr>
+        <w:t xml:space="preserve">Предусловия: пользователь зарегистрирован, выполнен вход. </w:t>
+      </w:r>
+    </w:p>
+    <w:p>
+      <w:pPr>
+        <w:spacing w:after="0"/>
+        <w:rPr>
+          <w:rFonts w:ascii="Times New Roman" w:hAnsi="Times New Roman" w:cs="Times New Roman"/>
+          <w:sz w:val="28"/>
+          <w:szCs w:val="28"/>
+          <w:lang w:val="ru-RU"/>
+        </w:rPr>
+      </w:pPr>
+      <w:r>
+        <w:rPr>
+          <w:rFonts w:ascii="Times New Roman" w:hAnsi="Times New Roman" w:cs="Times New Roman"/>
+          <w:sz w:val="28"/>
+          <w:szCs w:val="28"/>
+          <w:lang w:val="ru-RU"/>
+        </w:rPr>
+        <w:t>Шаги:</w:t>
+      </w:r>
+    </w:p>
+    <w:p>
+      <w:pPr>
+        <w:pStyle w:val="a4"/>
+        <w:numPr>
+          <w:ilvl w:val="0"/>
+          <w:numId w:val="7"/>
+        </w:numPr>
+        <w:spacing w:after="0"/>
+        <w:rPr>
+          <w:rFonts w:ascii="Times New Roman" w:hAnsi="Times New Roman" w:cs="Times New Roman"/>
+          <w:sz w:val="28"/>
+          <w:szCs w:val="28"/>
+          <w:lang w:val="ru-RU"/>
+        </w:rPr>
+      </w:pPr>
+      <w:r>
+        <w:rPr>
+          <w:rFonts w:ascii="Times New Roman" w:hAnsi="Times New Roman" w:cs="Times New Roman"/>
+          <w:sz w:val="28"/>
+          <w:szCs w:val="28"/>
+          <w:lang w:val="ru-RU"/>
+        </w:rPr>
+        <w:t>на панели меню слева выбрать пункт «Друзья»,</w:t>
+      </w:r>
+    </w:p>
+    <w:p>
+      <w:pPr>
+        <w:pStyle w:val="a4"/>
+        <w:numPr>
+          <w:ilvl w:val="0"/>
+          <w:numId w:val="7"/>
+        </w:numPr>
+        <w:spacing w:after="0"/>
+        <w:rPr>
+          <w:rFonts w:ascii="Times New Roman" w:hAnsi="Times New Roman" w:cs="Times New Roman"/>
+          <w:sz w:val="28"/>
+          <w:szCs w:val="28"/>
+          <w:lang w:val="ru-RU"/>
+        </w:rPr>
+      </w:pPr>
+      <w:r>
+        <w:rPr>
+          <w:rFonts w:ascii="Times New Roman" w:hAnsi="Times New Roman" w:cs="Times New Roman"/>
+          <w:sz w:val="28"/>
+          <w:szCs w:val="28"/>
+          <w:lang w:val="ru-RU"/>
+        </w:rPr>
+        <w:t>кликнуть на него</w:t>
+      </w:r>
+      <w:r>
+        <w:rPr>
+          <w:rFonts w:ascii="Times New Roman" w:hAnsi="Times New Roman" w:cs="Times New Roman"/>
+          <w:sz w:val="28"/>
+          <w:szCs w:val="28"/>
+          <w:lang w:val="ru-RU"/>
+        </w:rPr>
+        <w:t>,</w:t>
+      </w:r>
+    </w:p>
+    <w:p>
+      <w:pPr>
+        <w:pStyle w:val="a4"/>
+        <w:numPr>
+          <w:ilvl w:val="0"/>
+          <w:numId w:val="7"/>
+        </w:numPr>
+        <w:spacing w:after="0"/>
+        <w:rPr>
+          <w:rFonts w:ascii="Times New Roman" w:hAnsi="Times New Roman" w:cs="Times New Roman"/>
+          <w:sz w:val="28"/>
+          <w:szCs w:val="28"/>
+          <w:lang w:val="ru-RU"/>
+        </w:rPr>
+      </w:pPr>
+      <w:r>
+        <w:rPr>
+          <w:rFonts w:ascii="Times New Roman" w:hAnsi="Times New Roman" w:cs="Times New Roman"/>
+          <w:sz w:val="28"/>
+          <w:szCs w:val="28"/>
+          <w:lang w:val="ru-RU"/>
+        </w:rPr>
+        <w:t>в появившемся окне, справа от кнопки «все</w:t>
+      </w:r>
+      <w:r>
+        <w:rPr>
+          <w:rFonts w:ascii="Times New Roman" w:hAnsi="Times New Roman" w:cs="Times New Roman"/>
+          <w:sz w:val="28"/>
+          <w:szCs w:val="28"/>
+          <w:lang w:val="ru-RU"/>
+        </w:rPr>
+        <w:t xml:space="preserve"> </w:t>
+      </w:r>
+      <w:r>
+        <w:rPr>
+          <w:rFonts w:ascii="Times New Roman" w:hAnsi="Times New Roman" w:cs="Times New Roman"/>
+          <w:sz w:val="28"/>
+          <w:szCs w:val="28"/>
+          <w:lang w:val="ru-RU"/>
+        </w:rPr>
+        <w:t>друзья» найти кнопку «друзья онлайн»,</w:t>
+      </w:r>
+    </w:p>
+    <w:p>
+      <w:pPr>
+        <w:pStyle w:val="a4"/>
+        <w:numPr>
+          <w:ilvl w:val="0"/>
+          <w:numId w:val="7"/>
+        </w:numPr>
+        <w:spacing w:after="0"/>
+        <w:rPr>
+          <w:rFonts w:ascii="Times New Roman" w:hAnsi="Times New Roman" w:cs="Times New Roman"/>
+          <w:sz w:val="28"/>
+          <w:szCs w:val="28"/>
+          <w:lang w:val="ru-RU"/>
+        </w:rPr>
+      </w:pPr>
+      <w:r>
+        <w:rPr>
+          <w:rFonts w:ascii="Times New Roman" w:hAnsi="Times New Roman" w:cs="Times New Roman"/>
+          <w:sz w:val="28"/>
+          <w:szCs w:val="28"/>
+          <w:lang w:val="ru-RU"/>
+        </w:rPr>
+        <w:t>кликнуть на неё.</w:t>
+      </w:r>
+    </w:p>
+    <w:p>
+      <w:pPr>
+        <w:spacing w:after="0"/>
+        <w:rPr>
+          <w:rFonts w:ascii="Times New Roman" w:hAnsi="Times New Roman" w:cs="Times New Roman"/>
+          <w:sz w:val="28"/>
+          <w:szCs w:val="28"/>
+          <w:lang w:val="ru-RU"/>
+        </w:rPr>
+      </w:pPr>
+      <w:r>
+        <w:rPr>
+          <w:rFonts w:ascii="Times New Roman" w:hAnsi="Times New Roman" w:cs="Times New Roman"/>
+          <w:sz w:val="28"/>
+          <w:szCs w:val="28"/>
+          <w:lang w:val="ru-RU"/>
+        </w:rPr>
+        <w:lastRenderedPageBreak/>
+        <w:t>Результат: появится список друзей «онлайн».</w:t>
+      </w:r>
+    </w:p>
+    <w:p>
+      <w:pPr>
+        <w:spacing w:after="0"/>
+        <w:rPr>
+          <w:rFonts w:ascii="Times New Roman" w:hAnsi="Times New Roman" w:cs="Times New Roman"/>
+          <w:sz w:val="28"/>
+          <w:szCs w:val="28"/>
+          <w:lang w:val="ru-RU"/>
+        </w:rPr>
+      </w:pPr>
+    </w:p>
+    <w:p>
+      <w:pPr>
+        <w:rPr>
+          <w:rFonts w:ascii="Times New Roman" w:hAnsi="Times New Roman" w:cs="Times New Roman"/>
+          <w:b/>
+          <w:sz w:val="28"/>
+          <w:szCs w:val="28"/>
+          <w:lang w:val="ru-RU"/>
+        </w:rPr>
+      </w:pPr>
+      <w:r>
+        <w:rPr>
+          <w:rFonts w:ascii="Times New Roman" w:hAnsi="Times New Roman" w:cs="Times New Roman"/>
+          <w:b/>
+          <w:sz w:val="28"/>
+          <w:szCs w:val="28"/>
+          <w:lang w:val="ru-RU"/>
+        </w:rPr>
+        <w:t>Кейс 8: посмотреть</w:t>
+      </w:r>
+      <w:r>
+        <w:rPr>
+          <w:rFonts w:ascii="Times New Roman" w:hAnsi="Times New Roman" w:cs="Times New Roman"/>
+          <w:b/>
+          <w:sz w:val="28"/>
+          <w:szCs w:val="28"/>
+          <w:lang w:val="ru-RU"/>
+        </w:rPr>
+        <w:t xml:space="preserve"> список друзей из определённого города</w:t>
+      </w:r>
+    </w:p>
+    <w:p>
+      <w:pPr>
+        <w:rPr>
+          <w:rFonts w:ascii="Times New Roman" w:hAnsi="Times New Roman" w:cs="Times New Roman"/>
+          <w:sz w:val="28"/>
+          <w:szCs w:val="28"/>
+          <w:lang w:val="ru-RU"/>
+        </w:rPr>
+      </w:pPr>
+      <w:r>
+        <w:rPr>
+          <w:rFonts w:ascii="Times New Roman" w:hAnsi="Times New Roman" w:cs="Times New Roman"/>
+          <w:sz w:val="28"/>
+          <w:szCs w:val="28"/>
+          <w:lang w:val="ru-RU"/>
+        </w:rPr>
+        <w:t xml:space="preserve">Предусловия: пользователь зарегистрирован, выполнен вход. </w:t>
+      </w:r>
+    </w:p>
+    <w:p>
+      <w:pPr>
+        <w:spacing w:after="0"/>
+        <w:rPr>
+          <w:rFonts w:ascii="Times New Roman" w:hAnsi="Times New Roman" w:cs="Times New Roman"/>
+          <w:sz w:val="28"/>
+          <w:szCs w:val="28"/>
+          <w:lang w:val="ru-RU"/>
+        </w:rPr>
+      </w:pPr>
+      <w:r>
+        <w:rPr>
+          <w:rFonts w:ascii="Times New Roman" w:hAnsi="Times New Roman" w:cs="Times New Roman"/>
+          <w:sz w:val="28"/>
+          <w:szCs w:val="28"/>
+          <w:lang w:val="ru-RU"/>
+        </w:rPr>
+        <w:t>Шаги:</w:t>
+      </w:r>
+    </w:p>
+    <w:p>
+      <w:pPr>
+        <w:pStyle w:val="a4"/>
+        <w:numPr>
+          <w:ilvl w:val="0"/>
+          <w:numId w:val="8"/>
+        </w:numPr>
+        <w:spacing w:after="0"/>
+        <w:rPr>
+          <w:rFonts w:ascii="Times New Roman" w:hAnsi="Times New Roman" w:cs="Times New Roman"/>
+          <w:sz w:val="28"/>
+          <w:szCs w:val="28"/>
+          <w:lang w:val="ru-RU"/>
+        </w:rPr>
+      </w:pPr>
+      <w:r>
+        <w:rPr>
+          <w:rFonts w:ascii="Times New Roman" w:hAnsi="Times New Roman" w:cs="Times New Roman"/>
+          <w:sz w:val="28"/>
+          <w:szCs w:val="28"/>
+          <w:lang w:val="ru-RU"/>
+        </w:rPr>
+        <w:t>на панели меню слева выбрать пункт «Друзья»,</w:t>
+      </w:r>
+    </w:p>
+    <w:p>
+      <w:pPr>
+        <w:pStyle w:val="a4"/>
+        <w:numPr>
+          <w:ilvl w:val="0"/>
+          <w:numId w:val="8"/>
+        </w:numPr>
+        <w:spacing w:after="0"/>
+        <w:rPr>
+          <w:rFonts w:ascii="Times New Roman" w:hAnsi="Times New Roman" w:cs="Times New Roman"/>
+          <w:sz w:val="28"/>
+          <w:szCs w:val="28"/>
+          <w:lang w:val="ru-RU"/>
+        </w:rPr>
+      </w:pPr>
+      <w:r>
+        <w:rPr>
+          <w:rFonts w:ascii="Times New Roman" w:hAnsi="Times New Roman" w:cs="Times New Roman"/>
+          <w:sz w:val="28"/>
+          <w:szCs w:val="28"/>
+          <w:lang w:val="ru-RU"/>
+        </w:rPr>
+        <w:t>кликнуть на него</w:t>
+      </w:r>
+      <w:r>
+        <w:rPr>
+          <w:rFonts w:ascii="Times New Roman" w:hAnsi="Times New Roman" w:cs="Times New Roman"/>
+          <w:sz w:val="28"/>
+          <w:szCs w:val="28"/>
+          <w:lang w:val="ru-RU"/>
+        </w:rPr>
+        <w:t>,</w:t>
+      </w:r>
+    </w:p>
+    <w:p>
+      <w:pPr>
+        <w:pStyle w:val="a4"/>
+        <w:numPr>
+          <w:ilvl w:val="0"/>
+          <w:numId w:val="8"/>
+        </w:numPr>
+        <w:spacing w:after="0"/>
+        <w:rPr>
+          <w:rFonts w:ascii="Times New Roman" w:hAnsi="Times New Roman" w:cs="Times New Roman"/>
+          <w:sz w:val="28"/>
+          <w:szCs w:val="28"/>
+          <w:lang w:val="ru-RU"/>
+        </w:rPr>
+      </w:pPr>
+      <w:r>
+        <w:rPr>
+          <w:rFonts w:ascii="Times New Roman" w:hAnsi="Times New Roman" w:cs="Times New Roman"/>
+          <w:sz w:val="28"/>
+          <w:szCs w:val="28"/>
+          <w:lang w:val="ru-RU"/>
+        </w:rPr>
+        <w:t xml:space="preserve">в появившемся окне, </w:t>
+      </w:r>
+      <w:r>
+        <w:rPr>
+          <w:rFonts w:ascii="Times New Roman" w:hAnsi="Times New Roman" w:cs="Times New Roman"/>
+          <w:sz w:val="28"/>
+          <w:szCs w:val="28"/>
+          <w:lang w:val="ru-RU"/>
+        </w:rPr>
+        <w:t>в текстовом окне «Поиск друзей»</w:t>
+      </w:r>
+      <w:r>
+        <w:rPr>
+          <w:rFonts w:ascii="Times New Roman" w:hAnsi="Times New Roman" w:cs="Times New Roman"/>
+          <w:sz w:val="28"/>
+          <w:szCs w:val="28"/>
+          <w:lang w:val="ru-RU"/>
+        </w:rPr>
+        <w:t xml:space="preserve"> найти </w:t>
+      </w:r>
+      <w:r>
+        <w:rPr>
+          <w:rFonts w:ascii="Times New Roman" w:hAnsi="Times New Roman" w:cs="Times New Roman"/>
+          <w:sz w:val="28"/>
+          <w:szCs w:val="28"/>
+          <w:lang w:val="ru-RU"/>
+        </w:rPr>
+        <w:t>список</w:t>
+      </w:r>
+      <w:r>
+        <w:rPr>
+          <w:rFonts w:ascii="Times New Roman" w:hAnsi="Times New Roman" w:cs="Times New Roman"/>
+          <w:sz w:val="28"/>
+          <w:szCs w:val="28"/>
+          <w:lang w:val="ru-RU"/>
+        </w:rPr>
+        <w:t xml:space="preserve"> «</w:t>
+      </w:r>
+      <w:r>
+        <w:rPr>
+          <w:rFonts w:ascii="Times New Roman" w:hAnsi="Times New Roman" w:cs="Times New Roman"/>
+          <w:sz w:val="28"/>
+          <w:szCs w:val="28"/>
+          <w:lang w:val="ru-RU"/>
+        </w:rPr>
+        <w:t>Параметры</w:t>
+      </w:r>
+      <w:r>
+        <w:rPr>
+          <w:rFonts w:ascii="Times New Roman" w:hAnsi="Times New Roman" w:cs="Times New Roman"/>
+          <w:sz w:val="28"/>
+          <w:szCs w:val="28"/>
+          <w:lang w:val="ru-RU"/>
+        </w:rPr>
+        <w:t>»,</w:t>
+      </w:r>
+    </w:p>
+    <w:p>
+      <w:pPr>
+        <w:pStyle w:val="a4"/>
+        <w:numPr>
+          <w:ilvl w:val="0"/>
+          <w:numId w:val="8"/>
+        </w:numPr>
+        <w:spacing w:after="0"/>
+        <w:rPr>
+          <w:rFonts w:ascii="Times New Roman" w:hAnsi="Times New Roman" w:cs="Times New Roman"/>
+          <w:sz w:val="28"/>
+          <w:szCs w:val="28"/>
+          <w:lang w:val="ru-RU"/>
+        </w:rPr>
+      </w:pPr>
+      <w:r>
+        <w:rPr>
+          <w:rFonts w:ascii="Times New Roman" w:hAnsi="Times New Roman" w:cs="Times New Roman"/>
+          <w:sz w:val="28"/>
+          <w:szCs w:val="28"/>
+          <w:lang w:val="ru-RU"/>
+        </w:rPr>
+        <w:t>кликнуть на него</w:t>
+      </w:r>
+      <w:r>
+        <w:rPr>
+          <w:rFonts w:ascii="Times New Roman" w:hAnsi="Times New Roman" w:cs="Times New Roman"/>
+          <w:sz w:val="28"/>
+          <w:szCs w:val="28"/>
+          <w:lang w:val="ru-RU"/>
+        </w:rPr>
+        <w:t>.</w:t>
+      </w:r>
+    </w:p>
+    <w:p>
+      <w:pPr>
+        <w:pStyle w:val="a4"/>
+        <w:numPr>
+          <w:ilvl w:val="0"/>
+          <w:numId w:val="8"/>
+        </w:numPr>
+        <w:spacing w:after="0"/>
+        <w:rPr>
+          <w:rFonts w:ascii="Times New Roman" w:hAnsi="Times New Roman" w:cs="Times New Roman"/>
+          <w:sz w:val="28"/>
+          <w:szCs w:val="28"/>
+          <w:lang w:val="ru-RU"/>
+        </w:rPr>
+      </w:pPr>
+      <w:r>
+        <w:rPr>
+          <w:rFonts w:ascii="Times New Roman" w:hAnsi="Times New Roman" w:cs="Times New Roman"/>
+          <w:sz w:val="28"/>
+          <w:szCs w:val="28"/>
+          <w:lang w:val="ru-RU"/>
+        </w:rPr>
+        <w:t>из выпавшего списка выбрать графу «город» и кликнуть на неё</w:t>
+      </w:r>
+    </w:p>
+    <w:p>
+      <w:pPr>
+        <w:pStyle w:val="a4"/>
+        <w:numPr>
+          <w:ilvl w:val="0"/>
+          <w:numId w:val="8"/>
+        </w:numPr>
+        <w:spacing w:after="0"/>
+        <w:rPr>
+          <w:rFonts w:ascii="Times New Roman" w:hAnsi="Times New Roman" w:cs="Times New Roman"/>
+          <w:sz w:val="28"/>
+          <w:szCs w:val="28"/>
+          <w:lang w:val="ru-RU"/>
+        </w:rPr>
+      </w:pPr>
+      <w:r>
+        <w:rPr>
+          <w:rFonts w:ascii="Times New Roman" w:hAnsi="Times New Roman" w:cs="Times New Roman"/>
+          <w:sz w:val="28"/>
+          <w:szCs w:val="28"/>
+          <w:lang w:val="ru-RU"/>
+        </w:rPr>
+        <w:t>из выпавшего списка выбрать город.</w:t>
+      </w:r>
+    </w:p>
+    <w:p>
+      <w:pPr>
+        <w:spacing w:after="0"/>
+        <w:rPr>
+          <w:rFonts w:ascii="Times New Roman" w:hAnsi="Times New Roman" w:cs="Times New Roman"/>
+          <w:sz w:val="28"/>
+          <w:szCs w:val="28"/>
+          <w:lang w:val="ru-RU"/>
+        </w:rPr>
+      </w:pPr>
+      <w:r>
+        <w:rPr>
+          <w:rFonts w:ascii="Times New Roman" w:hAnsi="Times New Roman" w:cs="Times New Roman"/>
+          <w:sz w:val="28"/>
+          <w:szCs w:val="28"/>
+          <w:lang w:val="ru-RU"/>
+        </w:rPr>
+        <w:t>Рез</w:t>
+      </w:r>
+      <w:r>
+        <w:rPr>
+          <w:rFonts w:ascii="Times New Roman" w:hAnsi="Times New Roman" w:cs="Times New Roman"/>
+          <w:sz w:val="28"/>
+          <w:szCs w:val="28"/>
+          <w:lang w:val="ru-RU"/>
+        </w:rPr>
+        <w:t>ультат: появится список друзей из одного города</w:t>
+      </w:r>
+      <w:r>
+        <w:rPr>
+          <w:rFonts w:ascii="Times New Roman" w:hAnsi="Times New Roman" w:cs="Times New Roman"/>
+          <w:sz w:val="28"/>
+          <w:szCs w:val="28"/>
+          <w:lang w:val="ru-RU"/>
+        </w:rPr>
+        <w:t>.</w:t>
+      </w:r>
+    </w:p>
+    <w:p>
+      <w:pPr>
+        <w:spacing w:after="0"/>
+        <w:rPr>
+          <w:rFonts w:ascii="Times New Roman" w:hAnsi="Times New Roman" w:cs="Times New Roman"/>
+          <w:sz w:val="28"/>
+          <w:szCs w:val="28"/>
+          <w:lang w:val="ru-RU"/>
+        </w:rPr>
+      </w:pPr>
+    </w:p>
+    <w:p>
+      <w:pPr>
+        <w:rPr>
+          <w:rFonts w:ascii="Times New Roman" w:hAnsi="Times New Roman" w:cs="Times New Roman"/>
+          <w:b/>
+          <w:sz w:val="28"/>
+          <w:szCs w:val="28"/>
+          <w:lang w:val="ru-RU"/>
+        </w:rPr>
+      </w:pPr>
+      <w:r>
+        <w:rPr>
+          <w:rFonts w:ascii="Times New Roman" w:hAnsi="Times New Roman" w:cs="Times New Roman"/>
+          <w:b/>
+          <w:sz w:val="28"/>
+          <w:szCs w:val="28"/>
+          <w:lang w:val="ru-RU"/>
+        </w:rPr>
+        <w:t>Кейс 9: добавить новость в закладки</w:t>
+      </w:r>
+    </w:p>
+    <w:p>
+      <w:pPr>
+        <w:rPr>
+          <w:rFonts w:ascii="Times New Roman" w:hAnsi="Times New Roman" w:cs="Times New Roman"/>
+          <w:sz w:val="28"/>
+          <w:szCs w:val="28"/>
+          <w:lang w:val="ru-RU"/>
+        </w:rPr>
+      </w:pPr>
+      <w:r>
+        <w:rPr>
+          <w:rFonts w:ascii="Times New Roman" w:hAnsi="Times New Roman" w:cs="Times New Roman"/>
+          <w:sz w:val="28"/>
+          <w:szCs w:val="28"/>
+          <w:lang w:val="ru-RU"/>
+        </w:rPr>
+        <w:t xml:space="preserve">Предусловия: пользователь зарегистрирован, выполнен вход. </w:t>
+      </w:r>
+    </w:p>
+    <w:p>
+      <w:pPr>
+        <w:spacing w:after="0"/>
+        <w:rPr>
+          <w:rFonts w:ascii="Times New Roman" w:hAnsi="Times New Roman" w:cs="Times New Roman"/>
+          <w:sz w:val="28"/>
+          <w:szCs w:val="28"/>
+          <w:lang w:val="ru-RU"/>
+        </w:rPr>
+      </w:pPr>
+      <w:r>
+        <w:rPr>
+          <w:rFonts w:ascii="Times New Roman" w:hAnsi="Times New Roman" w:cs="Times New Roman"/>
+          <w:sz w:val="28"/>
+          <w:szCs w:val="28"/>
+          <w:lang w:val="ru-RU"/>
+        </w:rPr>
+        <w:t>Шаги:</w:t>
+      </w:r>
+    </w:p>
+    <w:p>
+      <w:pPr>
+        <w:pStyle w:val="a4"/>
+        <w:numPr>
+          <w:ilvl w:val="0"/>
+          <w:numId w:val="9"/>
+        </w:numPr>
+        <w:spacing w:after="0"/>
+        <w:rPr>
+          <w:rFonts w:ascii="Times New Roman" w:hAnsi="Times New Roman" w:cs="Times New Roman"/>
+          <w:sz w:val="28"/>
+          <w:szCs w:val="28"/>
+          <w:lang w:val="ru-RU"/>
+        </w:rPr>
+      </w:pPr>
+      <w:r>
+        <w:rPr>
+          <w:rFonts w:ascii="Times New Roman" w:hAnsi="Times New Roman" w:cs="Times New Roman"/>
+          <w:sz w:val="28"/>
+          <w:szCs w:val="28"/>
+          <w:lang w:val="ru-RU"/>
+        </w:rPr>
+        <w:t>на панели меню слева выбрать пункт «Новости»,</w:t>
+      </w:r>
+    </w:p>
+    <w:p>
+      <w:pPr>
+        <w:pStyle w:val="a4"/>
+        <w:numPr>
+          <w:ilvl w:val="0"/>
+          <w:numId w:val="9"/>
+        </w:numPr>
+        <w:spacing w:after="0"/>
+        <w:rPr>
+          <w:rFonts w:ascii="Times New Roman" w:hAnsi="Times New Roman" w:cs="Times New Roman"/>
+          <w:sz w:val="28"/>
+          <w:szCs w:val="28"/>
+          <w:lang w:val="ru-RU"/>
+        </w:rPr>
+      </w:pPr>
+      <w:r>
+        <w:rPr>
+          <w:rFonts w:ascii="Times New Roman" w:hAnsi="Times New Roman" w:cs="Times New Roman"/>
+          <w:sz w:val="28"/>
+          <w:szCs w:val="28"/>
+          <w:lang w:val="ru-RU"/>
+        </w:rPr>
+        <w:t>кликнуть на него,</w:t>
+      </w:r>
+    </w:p>
+    <w:p>
+      <w:pPr>
+        <w:pStyle w:val="a4"/>
+        <w:numPr>
+          <w:ilvl w:val="0"/>
+          <w:numId w:val="9"/>
+        </w:numPr>
+        <w:spacing w:after="0"/>
+        <w:rPr>
+          <w:rFonts w:ascii="Times New Roman" w:hAnsi="Times New Roman" w:cs="Times New Roman"/>
+          <w:sz w:val="28"/>
+          <w:szCs w:val="28"/>
+          <w:lang w:val="ru-RU"/>
+        </w:rPr>
+      </w:pPr>
+      <w:r>
+        <w:rPr>
+          <w:rFonts w:ascii="Times New Roman" w:hAnsi="Times New Roman" w:cs="Times New Roman"/>
+          <w:sz w:val="28"/>
+          <w:szCs w:val="28"/>
+          <w:lang w:val="ru-RU"/>
+        </w:rPr>
+        <w:t>с помощью прокрутки выбрать понравившуюся новость,</w:t>
+      </w:r>
+    </w:p>
+    <w:p>
+      <w:pPr>
+        <w:pStyle w:val="a4"/>
+        <w:numPr>
+          <w:ilvl w:val="0"/>
+          <w:numId w:val="9"/>
+        </w:numPr>
+        <w:spacing w:after="0"/>
+        <w:rPr>
+          <w:rFonts w:ascii="Times New Roman" w:hAnsi="Times New Roman" w:cs="Times New Roman"/>
+          <w:sz w:val="28"/>
+          <w:szCs w:val="28"/>
+          <w:lang w:val="ru-RU"/>
+        </w:rPr>
+      </w:pPr>
+      <w:r>
+        <w:rPr>
+          <w:rFonts w:ascii="Times New Roman" w:hAnsi="Times New Roman" w:cs="Times New Roman"/>
+          <w:sz w:val="28"/>
+          <w:szCs w:val="28"/>
+          <w:lang w:val="ru-RU"/>
+        </w:rPr>
+        <w:t>в правом верхнем углу поста найти иконку в виде трёх точек,</w:t>
+      </w:r>
+    </w:p>
+    <w:p>
+      <w:pPr>
+        <w:pStyle w:val="a4"/>
+        <w:numPr>
+          <w:ilvl w:val="0"/>
+          <w:numId w:val="9"/>
+        </w:numPr>
+        <w:spacing w:after="0"/>
+        <w:rPr>
+          <w:rFonts w:ascii="Times New Roman" w:hAnsi="Times New Roman" w:cs="Times New Roman"/>
+          <w:sz w:val="28"/>
+          <w:szCs w:val="28"/>
+          <w:lang w:val="ru-RU"/>
+        </w:rPr>
+      </w:pPr>
+      <w:r>
+        <w:rPr>
+          <w:rFonts w:ascii="Times New Roman" w:hAnsi="Times New Roman" w:cs="Times New Roman"/>
+          <w:sz w:val="28"/>
+          <w:szCs w:val="28"/>
+          <w:lang w:val="ru-RU"/>
+        </w:rPr>
+        <w:t>навести курсор и в выпавшем списке кликнуть на пункт «Сохранить в закладках».</w:t>
+      </w:r>
+    </w:p>
+    <w:p>
+      <w:pPr>
+        <w:spacing w:after="0"/>
+        <w:rPr>
+          <w:rFonts w:ascii="Times New Roman" w:hAnsi="Times New Roman" w:cs="Times New Roman"/>
+          <w:sz w:val="28"/>
+          <w:szCs w:val="28"/>
+          <w:lang w:val="ru-RU"/>
+        </w:rPr>
+      </w:pPr>
+      <w:r>
+        <w:rPr>
+          <w:rFonts w:ascii="Times New Roman" w:hAnsi="Times New Roman" w:cs="Times New Roman"/>
+          <w:sz w:val="28"/>
+          <w:szCs w:val="28"/>
+          <w:lang w:val="ru-RU"/>
+        </w:rPr>
+        <w:t>Результат: запись появится в «Закладках».</w:t>
+      </w:r>
+    </w:p>
+    <w:p>
+      <w:pPr>
+        <w:spacing w:after="0"/>
+        <w:rPr>
+          <w:rFonts w:ascii="Times New Roman" w:hAnsi="Times New Roman" w:cs="Times New Roman"/>
+          <w:sz w:val="28"/>
+          <w:szCs w:val="28"/>
+          <w:lang w:val="ru-RU"/>
+        </w:rPr>
+      </w:pPr>
+    </w:p>
+    <w:p>
+      <w:pPr>
+        <w:rPr>
+          <w:rFonts w:ascii="Times New Roman" w:hAnsi="Times New Roman" w:cs="Times New Roman"/>
+          <w:b/>
+          <w:sz w:val="28"/>
+          <w:szCs w:val="28"/>
+          <w:lang w:val="ru-RU"/>
+        </w:rPr>
+      </w:pPr>
+      <w:r>
+        <w:rPr>
+          <w:rFonts w:ascii="Times New Roman" w:hAnsi="Times New Roman" w:cs="Times New Roman"/>
+          <w:b/>
+          <w:sz w:val="28"/>
+          <w:szCs w:val="28"/>
+          <w:lang w:val="ru-RU"/>
+        </w:rPr>
+        <w:t>Кейс 10: добавить видео в «Мои видео»</w:t>
+      </w:r>
+    </w:p>
+    <w:p>
+      <w:pPr>
+        <w:rPr>
+          <w:rFonts w:ascii="Times New Roman" w:hAnsi="Times New Roman" w:cs="Times New Roman"/>
+          <w:sz w:val="28"/>
+          <w:szCs w:val="28"/>
+          <w:lang w:val="ru-RU"/>
+        </w:rPr>
+      </w:pPr>
+      <w:r>
+        <w:rPr>
+          <w:rFonts w:ascii="Times New Roman" w:hAnsi="Times New Roman" w:cs="Times New Roman"/>
+          <w:sz w:val="28"/>
+          <w:szCs w:val="28"/>
+          <w:lang w:val="ru-RU"/>
+        </w:rPr>
+        <w:t xml:space="preserve">Предусловия: пользователь зарегистрирован, выполнен вход. </w:t>
+      </w:r>
+    </w:p>
+    <w:p>
+      <w:pPr>
+        <w:spacing w:after="0"/>
+        <w:rPr>
+          <w:rFonts w:ascii="Times New Roman" w:hAnsi="Times New Roman" w:cs="Times New Roman"/>
+          <w:sz w:val="28"/>
+          <w:szCs w:val="28"/>
+          <w:lang w:val="ru-RU"/>
+        </w:rPr>
+      </w:pPr>
+      <w:r>
+        <w:rPr>
+          <w:rFonts w:ascii="Times New Roman" w:hAnsi="Times New Roman" w:cs="Times New Roman"/>
+          <w:sz w:val="28"/>
+          <w:szCs w:val="28"/>
+          <w:lang w:val="ru-RU"/>
+        </w:rPr>
+        <w:t>Шаги:</w:t>
+      </w:r>
+    </w:p>
+    <w:p>
+      <w:pPr>
+        <w:pStyle w:val="a4"/>
+        <w:numPr>
+          <w:ilvl w:val="0"/>
+          <w:numId w:val="10"/>
+        </w:numPr>
+        <w:spacing w:after="0"/>
+        <w:rPr>
+          <w:rFonts w:ascii="Times New Roman" w:hAnsi="Times New Roman" w:cs="Times New Roman"/>
+          <w:sz w:val="28"/>
+          <w:szCs w:val="28"/>
+          <w:lang w:val="ru-RU"/>
+        </w:rPr>
+      </w:pPr>
+      <w:r>
+        <w:rPr>
+          <w:rFonts w:ascii="Times New Roman" w:hAnsi="Times New Roman" w:cs="Times New Roman"/>
+          <w:sz w:val="28"/>
+          <w:szCs w:val="28"/>
+          <w:lang w:val="ru-RU"/>
+        </w:rPr>
+        <w:t>на панели меню слева выбрать пункт «Видео»,</w:t>
       </w:r>
       <w:bookmarkStart w:id="0" w:name="_GoBack"/>
       <w:bookmarkEnd w:id="0"/>
+    </w:p>
+    <w:p>
+      <w:pPr>
+        <w:pStyle w:val="a4"/>
+        <w:numPr>
+          <w:ilvl w:val="0"/>
+          <w:numId w:val="10"/>
+        </w:numPr>
+        <w:spacing w:after="0"/>
+        <w:rPr>
+          <w:rFonts w:ascii="Times New Roman" w:hAnsi="Times New Roman" w:cs="Times New Roman"/>
+          <w:sz w:val="28"/>
+          <w:szCs w:val="28"/>
+          <w:lang w:val="ru-RU"/>
+        </w:rPr>
+      </w:pPr>
+      <w:r>
+        <w:rPr>
+          <w:rFonts w:ascii="Times New Roman" w:hAnsi="Times New Roman" w:cs="Times New Roman"/>
+          <w:sz w:val="28"/>
+          <w:szCs w:val="28"/>
+          <w:lang w:val="ru-RU"/>
+        </w:rPr>
+        <w:t>кликнуть на него,</w:t>
+      </w:r>
+    </w:p>
+    <w:p>
+      <w:pPr>
+        <w:pStyle w:val="a4"/>
+        <w:numPr>
+          <w:ilvl w:val="0"/>
+          <w:numId w:val="10"/>
+        </w:numPr>
+        <w:spacing w:after="0"/>
+        <w:rPr>
+          <w:rFonts w:ascii="Times New Roman" w:hAnsi="Times New Roman" w:cs="Times New Roman"/>
+          <w:sz w:val="28"/>
+          <w:szCs w:val="28"/>
+          <w:lang w:val="ru-RU"/>
+        </w:rPr>
+      </w:pPr>
+      <w:r>
+        <w:rPr>
+          <w:rFonts w:ascii="Times New Roman" w:hAnsi="Times New Roman" w:cs="Times New Roman"/>
+          <w:sz w:val="28"/>
+          <w:szCs w:val="28"/>
+          <w:lang w:val="ru-RU"/>
+        </w:rPr>
+        <w:t>на панели меню слева выбрать понравившуюся категорию видео,</w:t>
+      </w:r>
+    </w:p>
+    <w:p>
+      <w:pPr>
+        <w:pStyle w:val="a4"/>
+        <w:numPr>
+          <w:ilvl w:val="0"/>
+          <w:numId w:val="10"/>
+        </w:numPr>
+        <w:spacing w:after="0"/>
+        <w:rPr>
+          <w:rFonts w:ascii="Times New Roman" w:hAnsi="Times New Roman" w:cs="Times New Roman"/>
+          <w:sz w:val="28"/>
+          <w:szCs w:val="28"/>
+          <w:lang w:val="ru-RU"/>
+        </w:rPr>
+      </w:pPr>
+      <w:r>
+        <w:rPr>
+          <w:rFonts w:ascii="Times New Roman" w:hAnsi="Times New Roman" w:cs="Times New Roman"/>
+          <w:sz w:val="28"/>
+          <w:szCs w:val="28"/>
+          <w:lang w:val="ru-RU"/>
+        </w:rPr>
+        <w:t>с помощью</w:t>
+      </w:r>
+      <w:r>
+        <w:rPr>
+          <w:rFonts w:ascii="Times New Roman" w:hAnsi="Times New Roman" w:cs="Times New Roman"/>
+          <w:sz w:val="28"/>
+          <w:szCs w:val="28"/>
+          <w:lang w:val="ru-RU"/>
+        </w:rPr>
+        <w:t xml:space="preserve"> прокрутки выбрать понравившееся</w:t>
+      </w:r>
+      <w:r>
+        <w:rPr>
+          <w:rFonts w:ascii="Times New Roman" w:hAnsi="Times New Roman" w:cs="Times New Roman"/>
+          <w:sz w:val="28"/>
+          <w:szCs w:val="28"/>
+          <w:lang w:val="ru-RU"/>
+        </w:rPr>
+        <w:t xml:space="preserve"> </w:t>
+      </w:r>
+      <w:r>
+        <w:rPr>
+          <w:rFonts w:ascii="Times New Roman" w:hAnsi="Times New Roman" w:cs="Times New Roman"/>
+          <w:sz w:val="28"/>
+          <w:szCs w:val="28"/>
+          <w:lang w:val="ru-RU"/>
+        </w:rPr>
+        <w:t>видео</w:t>
+      </w:r>
+      <w:r>
+        <w:rPr>
+          <w:rFonts w:ascii="Times New Roman" w:hAnsi="Times New Roman" w:cs="Times New Roman"/>
+          <w:sz w:val="28"/>
+          <w:szCs w:val="28"/>
+          <w:lang w:val="ru-RU"/>
+        </w:rPr>
+        <w:t>,</w:t>
+      </w:r>
+    </w:p>
+    <w:p>
+      <w:pPr>
+        <w:pStyle w:val="a4"/>
+        <w:numPr>
+          <w:ilvl w:val="0"/>
+          <w:numId w:val="10"/>
+        </w:numPr>
+        <w:spacing w:after="0"/>
+        <w:rPr>
+          <w:rFonts w:ascii="Times New Roman" w:hAnsi="Times New Roman" w:cs="Times New Roman"/>
+          <w:sz w:val="28"/>
+          <w:szCs w:val="28"/>
+          <w:lang w:val="ru-RU"/>
+        </w:rPr>
+      </w:pPr>
+      <w:r>
+        <w:rPr>
+          <w:rFonts w:ascii="Times New Roman" w:hAnsi="Times New Roman" w:cs="Times New Roman"/>
+          <w:sz w:val="28"/>
+          <w:szCs w:val="28"/>
+          <w:lang w:val="ru-RU"/>
+        </w:rPr>
+        <w:t>кликнуть на него,</w:t>
+      </w:r>
+    </w:p>
+    <w:p>
+      <w:pPr>
+        <w:pStyle w:val="a4"/>
+        <w:numPr>
+          <w:ilvl w:val="0"/>
+          <w:numId w:val="10"/>
+        </w:numPr>
+        <w:spacing w:after="0"/>
+        <w:rPr>
+          <w:rFonts w:ascii="Times New Roman" w:hAnsi="Times New Roman" w:cs="Times New Roman"/>
+          <w:sz w:val="28"/>
+          <w:szCs w:val="28"/>
+          <w:lang w:val="ru-RU"/>
+        </w:rPr>
+      </w:pPr>
+      <w:r>
+        <w:rPr>
+          <w:rFonts w:ascii="Times New Roman" w:hAnsi="Times New Roman" w:cs="Times New Roman"/>
+          <w:sz w:val="28"/>
+          <w:szCs w:val="28"/>
+          <w:lang w:val="ru-RU"/>
+        </w:rPr>
+        <w:t>Ниже названия ролика кликнуть на пункт «Добавить к себе»</w:t>
+      </w:r>
+      <w:r>
+        <w:rPr>
+          <w:rFonts w:ascii="Times New Roman" w:hAnsi="Times New Roman" w:cs="Times New Roman"/>
+          <w:sz w:val="28"/>
+          <w:szCs w:val="28"/>
+          <w:lang w:val="ru-RU"/>
+        </w:rPr>
+        <w:t>.</w:t>
+      </w:r>
+    </w:p>
+    <w:p>
+      <w:pPr>
+        <w:spacing w:after="0"/>
+        <w:rPr>
+          <w:rFonts w:ascii="Times New Roman" w:hAnsi="Times New Roman" w:cs="Times New Roman"/>
+          <w:sz w:val="28"/>
+          <w:szCs w:val="28"/>
+          <w:lang w:val="ru-RU"/>
+        </w:rPr>
+      </w:pPr>
+      <w:r>
+        <w:rPr>
+          <w:rFonts w:ascii="Times New Roman" w:hAnsi="Times New Roman" w:cs="Times New Roman"/>
+          <w:sz w:val="28"/>
+          <w:szCs w:val="28"/>
+          <w:lang w:val="ru-RU"/>
+        </w:rPr>
+        <w:t>Результат:</w:t>
+      </w:r>
+      <w:r>
+        <w:rPr>
+          <w:rFonts w:ascii="Times New Roman" w:hAnsi="Times New Roman" w:cs="Times New Roman"/>
+          <w:sz w:val="28"/>
+          <w:szCs w:val="28"/>
+          <w:lang w:val="ru-RU"/>
+        </w:rPr>
+        <w:t xml:space="preserve"> видео появиться в «Мои видео»</w:t>
+      </w:r>
       <w:r>
         <w:rPr>
           <w:rFonts w:ascii="Times New Roman" w:hAnsi="Times New Roman" w:cs="Times New Roman"/>
@@ -507,6 +2809,362 @@
 <file path=word/numbering.xml><?xml version="1.0" encoding="utf-8"?>
 <w:numbering xmlns:wpc="http://schemas.microsoft.com/office/word/2010/wordprocessingCanvas" xmlns:cx="http://schemas.microsoft.com/office/drawing/2014/chartex" xmlns:mc="http://schemas.openxmlformats.org/markup-compatibility/2006" xmlns:o="urn:schemas-microsoft-com:office:office" xmlns:r="http://schemas.openxmlformats.org/officeDocument/2006/relationships" xmlns:m="http://schemas.openxmlformats.org/officeDocument/2006/math" xmlns:v="urn:schemas-microsoft-com:vml" xmlns:wp14="http://schemas.microsoft.com/office/word/2010/wordprocessingDrawing" xmlns:wp="http://schemas.openxmlformats.org/drawingml/2006/wordprocessingDrawing" xmlns:w10="urn:schemas-microsoft-com:office:word" xmlns:w="http://schemas.openxmlformats.org/wordprocessingml/2006/main" xmlns:w14="http://schemas.microsoft.com/office/word/2010/wordml" xmlns:w15="http://schemas.microsoft.com/office/word/2012/wordml" xmlns:w16se="http://schemas.microsoft.com/office/word/2015/wordml/symex" xmlns:wpg="http://schemas.microsoft.com/office/word/2010/wordprocessingGroup" xmlns:wpi="http://schemas.microsoft.com/office/word/2010/wordprocessingInk" xmlns:wne="http://schemas.microsoft.com/office/word/2006/wordml" xmlns:wps="http://schemas.microsoft.com/office/word/2010/wordprocessingShape" mc:Ignorable="w14 w15 w16se wp14">
   <w:abstractNum w:abstractNumId="0" w15:restartNumberingAfterBreak="0">
+    <w:nsid w:val="002536CE"/>
+    <w:multiLevelType w:val="hybridMultilevel"/>
+    <w:tmpl w:val="97169ED6"/>
+    <w:lvl w:ilvl="0" w:tplc="04090011">
+      <w:start w:val="1"/>
+      <w:numFmt w:val="decimal"/>
+      <w:lvlText w:val="%1)"/>
+      <w:lvlJc w:val="left"/>
+      <w:pPr>
+        <w:ind w:left="720" w:hanging="360"/>
+      </w:pPr>
+      <w:rPr>
+        <w:rFonts w:hint="default"/>
+      </w:rPr>
+    </w:lvl>
+    <w:lvl w:ilvl="1" w:tplc="04090019" w:tentative="1">
+      <w:start w:val="1"/>
+      <w:numFmt w:val="lowerLetter"/>
+      <w:lvlText w:val="%2."/>
+      <w:lvlJc w:val="left"/>
+      <w:pPr>
+        <w:ind w:left="1440" w:hanging="360"/>
+      </w:pPr>
+    </w:lvl>
+    <w:lvl w:ilvl="2" w:tplc="0409001B" w:tentative="1">
+      <w:start w:val="1"/>
+      <w:numFmt w:val="lowerRoman"/>
+      <w:lvlText w:val="%3."/>
+      <w:lvlJc w:val="right"/>
+      <w:pPr>
+        <w:ind w:left="2160" w:hanging="180"/>
+      </w:pPr>
+    </w:lvl>
+    <w:lvl w:ilvl="3" w:tplc="0409000F" w:tentative="1">
+      <w:start w:val="1"/>
+      <w:numFmt w:val="decimal"/>
+      <w:lvlText w:val="%4."/>
+      <w:lvlJc w:val="left"/>
+      <w:pPr>
+        <w:ind w:left="2880" w:hanging="360"/>
+      </w:pPr>
+    </w:lvl>
+    <w:lvl w:ilvl="4" w:tplc="04090019" w:tentative="1">
+      <w:start w:val="1"/>
+      <w:numFmt w:val="lowerLetter"/>
+      <w:lvlText w:val="%5."/>
+      <w:lvlJc w:val="left"/>
+      <w:pPr>
+        <w:ind w:left="3600" w:hanging="360"/>
+      </w:pPr>
+    </w:lvl>
+    <w:lvl w:ilvl="5" w:tplc="0409001B" w:tentative="1">
+      <w:start w:val="1"/>
+      <w:numFmt w:val="lowerRoman"/>
+      <w:lvlText w:val="%6."/>
+      <w:lvlJc w:val="right"/>
+      <w:pPr>
+        <w:ind w:left="4320" w:hanging="180"/>
+      </w:pPr>
+    </w:lvl>
+    <w:lvl w:ilvl="6" w:tplc="0409000F" w:tentative="1">
+      <w:start w:val="1"/>
+      <w:numFmt w:val="decimal"/>
+      <w:lvlText w:val="%7."/>
+      <w:lvlJc w:val="left"/>
+      <w:pPr>
+        <w:ind w:left="5040" w:hanging="360"/>
+      </w:pPr>
+    </w:lvl>
+    <w:lvl w:ilvl="7" w:tplc="04090019" w:tentative="1">
+      <w:start w:val="1"/>
+      <w:numFmt w:val="lowerLetter"/>
+      <w:lvlText w:val="%8."/>
+      <w:lvlJc w:val="left"/>
+      <w:pPr>
+        <w:ind w:left="5760" w:hanging="360"/>
+      </w:pPr>
+    </w:lvl>
+    <w:lvl w:ilvl="8" w:tplc="0409001B" w:tentative="1">
+      <w:start w:val="1"/>
+      <w:numFmt w:val="lowerRoman"/>
+      <w:lvlText w:val="%9."/>
+      <w:lvlJc w:val="right"/>
+      <w:pPr>
+        <w:ind w:left="6480" w:hanging="180"/>
+      </w:pPr>
+    </w:lvl>
+  </w:abstractNum>
+  <w:abstractNum w:abstractNumId="1" w15:restartNumberingAfterBreak="0">
+    <w:nsid w:val="184C5246"/>
+    <w:multiLevelType w:val="hybridMultilevel"/>
+    <w:tmpl w:val="97169ED6"/>
+    <w:lvl w:ilvl="0" w:tplc="04090011">
+      <w:start w:val="1"/>
+      <w:numFmt w:val="decimal"/>
+      <w:lvlText w:val="%1)"/>
+      <w:lvlJc w:val="left"/>
+      <w:pPr>
+        <w:ind w:left="720" w:hanging="360"/>
+      </w:pPr>
+      <w:rPr>
+        <w:rFonts w:hint="default"/>
+      </w:rPr>
+    </w:lvl>
+    <w:lvl w:ilvl="1" w:tplc="04090019" w:tentative="1">
+      <w:start w:val="1"/>
+      <w:numFmt w:val="lowerLetter"/>
+      <w:lvlText w:val="%2."/>
+      <w:lvlJc w:val="left"/>
+      <w:pPr>
+        <w:ind w:left="1440" w:hanging="360"/>
+      </w:pPr>
+    </w:lvl>
+    <w:lvl w:ilvl="2" w:tplc="0409001B" w:tentative="1">
+      <w:start w:val="1"/>
+      <w:numFmt w:val="lowerRoman"/>
+      <w:lvlText w:val="%3."/>
+      <w:lvlJc w:val="right"/>
+      <w:pPr>
+        <w:ind w:left="2160" w:hanging="180"/>
+      </w:pPr>
+    </w:lvl>
+    <w:lvl w:ilvl="3" w:tplc="0409000F" w:tentative="1">
+      <w:start w:val="1"/>
+      <w:numFmt w:val="decimal"/>
+      <w:lvlText w:val="%4."/>
+      <w:lvlJc w:val="left"/>
+      <w:pPr>
+        <w:ind w:left="2880" w:hanging="360"/>
+      </w:pPr>
+    </w:lvl>
+    <w:lvl w:ilvl="4" w:tplc="04090019" w:tentative="1">
+      <w:start w:val="1"/>
+      <w:numFmt w:val="lowerLetter"/>
+      <w:lvlText w:val="%5."/>
+      <w:lvlJc w:val="left"/>
+      <w:pPr>
+        <w:ind w:left="3600" w:hanging="360"/>
+      </w:pPr>
+    </w:lvl>
+    <w:lvl w:ilvl="5" w:tplc="0409001B" w:tentative="1">
+      <w:start w:val="1"/>
+      <w:numFmt w:val="lowerRoman"/>
+      <w:lvlText w:val="%6."/>
+      <w:lvlJc w:val="right"/>
+      <w:pPr>
+        <w:ind w:left="4320" w:hanging="180"/>
+      </w:pPr>
+    </w:lvl>
+    <w:lvl w:ilvl="6" w:tplc="0409000F" w:tentative="1">
+      <w:start w:val="1"/>
+      <w:numFmt w:val="decimal"/>
+      <w:lvlText w:val="%7."/>
+      <w:lvlJc w:val="left"/>
+      <w:pPr>
+        <w:ind w:left="5040" w:hanging="360"/>
+      </w:pPr>
+    </w:lvl>
+    <w:lvl w:ilvl="7" w:tplc="04090019" w:tentative="1">
+      <w:start w:val="1"/>
+      <w:numFmt w:val="lowerLetter"/>
+      <w:lvlText w:val="%8."/>
+      <w:lvlJc w:val="left"/>
+      <w:pPr>
+        <w:ind w:left="5760" w:hanging="360"/>
+      </w:pPr>
+    </w:lvl>
+    <w:lvl w:ilvl="8" w:tplc="0409001B" w:tentative="1">
+      <w:start w:val="1"/>
+      <w:numFmt w:val="lowerRoman"/>
+      <w:lvlText w:val="%9."/>
+      <w:lvlJc w:val="right"/>
+      <w:pPr>
+        <w:ind w:left="6480" w:hanging="180"/>
+      </w:pPr>
+    </w:lvl>
+  </w:abstractNum>
+  <w:abstractNum w:abstractNumId="2" w15:restartNumberingAfterBreak="0">
+    <w:nsid w:val="2A8F6E87"/>
+    <w:multiLevelType w:val="hybridMultilevel"/>
+    <w:tmpl w:val="97169ED6"/>
+    <w:lvl w:ilvl="0" w:tplc="04090011">
+      <w:start w:val="1"/>
+      <w:numFmt w:val="decimal"/>
+      <w:lvlText w:val="%1)"/>
+      <w:lvlJc w:val="left"/>
+      <w:pPr>
+        <w:ind w:left="720" w:hanging="360"/>
+      </w:pPr>
+      <w:rPr>
+        <w:rFonts w:hint="default"/>
+      </w:rPr>
+    </w:lvl>
+    <w:lvl w:ilvl="1" w:tplc="04090019" w:tentative="1">
+      <w:start w:val="1"/>
+      <w:numFmt w:val="lowerLetter"/>
+      <w:lvlText w:val="%2."/>
+      <w:lvlJc w:val="left"/>
+      <w:pPr>
+        <w:ind w:left="1440" w:hanging="360"/>
+      </w:pPr>
+    </w:lvl>
+    <w:lvl w:ilvl="2" w:tplc="0409001B" w:tentative="1">
+      <w:start w:val="1"/>
+      <w:numFmt w:val="lowerRoman"/>
+      <w:lvlText w:val="%3."/>
+      <w:lvlJc w:val="right"/>
+      <w:pPr>
+        <w:ind w:left="2160" w:hanging="180"/>
+      </w:pPr>
+    </w:lvl>
+    <w:lvl w:ilvl="3" w:tplc="0409000F" w:tentative="1">
+      <w:start w:val="1"/>
+      <w:numFmt w:val="decimal"/>
+      <w:lvlText w:val="%4."/>
+      <w:lvlJc w:val="left"/>
+      <w:pPr>
+        <w:ind w:left="2880" w:hanging="360"/>
+      </w:pPr>
+    </w:lvl>
+    <w:lvl w:ilvl="4" w:tplc="04090019" w:tentative="1">
+      <w:start w:val="1"/>
+      <w:numFmt w:val="lowerLetter"/>
+      <w:lvlText w:val="%5."/>
+      <w:lvlJc w:val="left"/>
+      <w:pPr>
+        <w:ind w:left="3600" w:hanging="360"/>
+      </w:pPr>
+    </w:lvl>
+    <w:lvl w:ilvl="5" w:tplc="0409001B" w:tentative="1">
+      <w:start w:val="1"/>
+      <w:numFmt w:val="lowerRoman"/>
+      <w:lvlText w:val="%6."/>
+      <w:lvlJc w:val="right"/>
+      <w:pPr>
+        <w:ind w:left="4320" w:hanging="180"/>
+      </w:pPr>
+    </w:lvl>
+    <w:lvl w:ilvl="6" w:tplc="0409000F" w:tentative="1">
+      <w:start w:val="1"/>
+      <w:numFmt w:val="decimal"/>
+      <w:lvlText w:val="%7."/>
+      <w:lvlJc w:val="left"/>
+      <w:pPr>
+        <w:ind w:left="5040" w:hanging="360"/>
+      </w:pPr>
+    </w:lvl>
+    <w:lvl w:ilvl="7" w:tplc="04090019" w:tentative="1">
+      <w:start w:val="1"/>
+      <w:numFmt w:val="lowerLetter"/>
+      <w:lvlText w:val="%8."/>
+      <w:lvlJc w:val="left"/>
+      <w:pPr>
+        <w:ind w:left="5760" w:hanging="360"/>
+      </w:pPr>
+    </w:lvl>
+    <w:lvl w:ilvl="8" w:tplc="0409001B" w:tentative="1">
+      <w:start w:val="1"/>
+      <w:numFmt w:val="lowerRoman"/>
+      <w:lvlText w:val="%9."/>
+      <w:lvlJc w:val="right"/>
+      <w:pPr>
+        <w:ind w:left="6480" w:hanging="180"/>
+      </w:pPr>
+    </w:lvl>
+  </w:abstractNum>
+  <w:abstractNum w:abstractNumId="3" w15:restartNumberingAfterBreak="0">
+    <w:nsid w:val="2ADA240A"/>
+    <w:multiLevelType w:val="hybridMultilevel"/>
+    <w:tmpl w:val="97169ED6"/>
+    <w:lvl w:ilvl="0" w:tplc="04090011">
+      <w:start w:val="1"/>
+      <w:numFmt w:val="decimal"/>
+      <w:lvlText w:val="%1)"/>
+      <w:lvlJc w:val="left"/>
+      <w:pPr>
+        <w:ind w:left="720" w:hanging="360"/>
+      </w:pPr>
+      <w:rPr>
+        <w:rFonts w:hint="default"/>
+      </w:rPr>
+    </w:lvl>
+    <w:lvl w:ilvl="1" w:tplc="04090019" w:tentative="1">
+      <w:start w:val="1"/>
+      <w:numFmt w:val="lowerLetter"/>
+      <w:lvlText w:val="%2."/>
+      <w:lvlJc w:val="left"/>
+      <w:pPr>
+        <w:ind w:left="1440" w:hanging="360"/>
+      </w:pPr>
+    </w:lvl>
+    <w:lvl w:ilvl="2" w:tplc="0409001B" w:tentative="1">
+      <w:start w:val="1"/>
+      <w:numFmt w:val="lowerRoman"/>
+      <w:lvlText w:val="%3."/>
+      <w:lvlJc w:val="right"/>
+      <w:pPr>
+        <w:ind w:left="2160" w:hanging="180"/>
+      </w:pPr>
+    </w:lvl>
+    <w:lvl w:ilvl="3" w:tplc="0409000F" w:tentative="1">
+      <w:start w:val="1"/>
+      <w:numFmt w:val="decimal"/>
+      <w:lvlText w:val="%4."/>
+      <w:lvlJc w:val="left"/>
+      <w:pPr>
+        <w:ind w:left="2880" w:hanging="360"/>
+      </w:pPr>
+    </w:lvl>
+    <w:lvl w:ilvl="4" w:tplc="04090019" w:tentative="1">
+      <w:start w:val="1"/>
+      <w:numFmt w:val="lowerLetter"/>
+      <w:lvlText w:val="%5."/>
+      <w:lvlJc w:val="left"/>
+      <w:pPr>
+        <w:ind w:left="3600" w:hanging="360"/>
+      </w:pPr>
+    </w:lvl>
+    <w:lvl w:ilvl="5" w:tplc="0409001B" w:tentative="1">
+      <w:start w:val="1"/>
+      <w:numFmt w:val="lowerRoman"/>
+      <w:lvlText w:val="%6."/>
+      <w:lvlJc w:val="right"/>
+      <w:pPr>
+        <w:ind w:left="4320" w:hanging="180"/>
+      </w:pPr>
+    </w:lvl>
+    <w:lvl w:ilvl="6" w:tplc="0409000F" w:tentative="1">
+      <w:start w:val="1"/>
+      <w:numFmt w:val="decimal"/>
+      <w:lvlText w:val="%7."/>
+      <w:lvlJc w:val="left"/>
+      <w:pPr>
+        <w:ind w:left="5040" w:hanging="360"/>
+      </w:pPr>
+    </w:lvl>
+    <w:lvl w:ilvl="7" w:tplc="04090019" w:tentative="1">
+      <w:start w:val="1"/>
+      <w:numFmt w:val="lowerLetter"/>
+      <w:lvlText w:val="%8."/>
+      <w:lvlJc w:val="left"/>
+      <w:pPr>
+        <w:ind w:left="5760" w:hanging="360"/>
+      </w:pPr>
+    </w:lvl>
+    <w:lvl w:ilvl="8" w:tplc="0409001B" w:tentative="1">
+      <w:start w:val="1"/>
+      <w:numFmt w:val="lowerRoman"/>
+      <w:lvlText w:val="%9."/>
+      <w:lvlJc w:val="right"/>
+      <w:pPr>
+        <w:ind w:left="6480" w:hanging="180"/>
+      </w:pPr>
+    </w:lvl>
+  </w:abstractNum>
+  <w:abstractNum w:abstractNumId="4" w15:restartNumberingAfterBreak="0">
     <w:nsid w:val="30311501"/>
     <w:multiLevelType w:val="hybridMultilevel"/>
     <w:tmpl w:val="97169ED6"/>
@@ -595,7 +3253,7 @@
       </w:pPr>
     </w:lvl>
   </w:abstractNum>
-  <w:abstractNum w:abstractNumId="1" w15:restartNumberingAfterBreak="0">
+  <w:abstractNum w:abstractNumId="5" w15:restartNumberingAfterBreak="0">
     <w:nsid w:val="40CA3F15"/>
     <w:multiLevelType w:val="hybridMultilevel"/>
     <w:tmpl w:val="97169ED6"/>
@@ -684,11 +3342,391 @@
       </w:pPr>
     </w:lvl>
   </w:abstractNum>
+  <w:abstractNum w:abstractNumId="6" w15:restartNumberingAfterBreak="0">
+    <w:nsid w:val="4938297E"/>
+    <w:multiLevelType w:val="hybridMultilevel"/>
+    <w:tmpl w:val="97169ED6"/>
+    <w:lvl w:ilvl="0" w:tplc="04090011">
+      <w:start w:val="1"/>
+      <w:numFmt w:val="decimal"/>
+      <w:lvlText w:val="%1)"/>
+      <w:lvlJc w:val="left"/>
+      <w:pPr>
+        <w:ind w:left="720" w:hanging="360"/>
+      </w:pPr>
+      <w:rPr>
+        <w:rFonts w:hint="default"/>
+      </w:rPr>
+    </w:lvl>
+    <w:lvl w:ilvl="1" w:tplc="04090019" w:tentative="1">
+      <w:start w:val="1"/>
+      <w:numFmt w:val="lowerLetter"/>
+      <w:lvlText w:val="%2."/>
+      <w:lvlJc w:val="left"/>
+      <w:pPr>
+        <w:ind w:left="1440" w:hanging="360"/>
+      </w:pPr>
+    </w:lvl>
+    <w:lvl w:ilvl="2" w:tplc="0409001B" w:tentative="1">
+      <w:start w:val="1"/>
+      <w:numFmt w:val="lowerRoman"/>
+      <w:lvlText w:val="%3."/>
+      <w:lvlJc w:val="right"/>
+      <w:pPr>
+        <w:ind w:left="2160" w:hanging="180"/>
+      </w:pPr>
+    </w:lvl>
+    <w:lvl w:ilvl="3" w:tplc="0409000F" w:tentative="1">
+      <w:start w:val="1"/>
+      <w:numFmt w:val="decimal"/>
+      <w:lvlText w:val="%4."/>
+      <w:lvlJc w:val="left"/>
+      <w:pPr>
+        <w:ind w:left="2880" w:hanging="360"/>
+      </w:pPr>
+    </w:lvl>
+    <w:lvl w:ilvl="4" w:tplc="04090019" w:tentative="1">
+      <w:start w:val="1"/>
+      <w:numFmt w:val="lowerLetter"/>
+      <w:lvlText w:val="%5."/>
+      <w:lvlJc w:val="left"/>
+      <w:pPr>
+        <w:ind w:left="3600" w:hanging="360"/>
+      </w:pPr>
+    </w:lvl>
+    <w:lvl w:ilvl="5" w:tplc="0409001B" w:tentative="1">
+      <w:start w:val="1"/>
+      <w:numFmt w:val="lowerRoman"/>
+      <w:lvlText w:val="%6."/>
+      <w:lvlJc w:val="right"/>
+      <w:pPr>
+        <w:ind w:left="4320" w:hanging="180"/>
+      </w:pPr>
+    </w:lvl>
+    <w:lvl w:ilvl="6" w:tplc="0409000F" w:tentative="1">
+      <w:start w:val="1"/>
+      <w:numFmt w:val="decimal"/>
+      <w:lvlText w:val="%7."/>
+      <w:lvlJc w:val="left"/>
+      <w:pPr>
+        <w:ind w:left="5040" w:hanging="360"/>
+      </w:pPr>
+    </w:lvl>
+    <w:lvl w:ilvl="7" w:tplc="04090019" w:tentative="1">
+      <w:start w:val="1"/>
+      <w:numFmt w:val="lowerLetter"/>
+      <w:lvlText w:val="%8."/>
+      <w:lvlJc w:val="left"/>
+      <w:pPr>
+        <w:ind w:left="5760" w:hanging="360"/>
+      </w:pPr>
+    </w:lvl>
+    <w:lvl w:ilvl="8" w:tplc="0409001B" w:tentative="1">
+      <w:start w:val="1"/>
+      <w:numFmt w:val="lowerRoman"/>
+      <w:lvlText w:val="%9."/>
+      <w:lvlJc w:val="right"/>
+      <w:pPr>
+        <w:ind w:left="6480" w:hanging="180"/>
+      </w:pPr>
+    </w:lvl>
+  </w:abstractNum>
+  <w:abstractNum w:abstractNumId="7" w15:restartNumberingAfterBreak="0">
+    <w:nsid w:val="4E6B3314"/>
+    <w:multiLevelType w:val="hybridMultilevel"/>
+    <w:tmpl w:val="97169ED6"/>
+    <w:lvl w:ilvl="0" w:tplc="04090011">
+      <w:start w:val="1"/>
+      <w:numFmt w:val="decimal"/>
+      <w:lvlText w:val="%1)"/>
+      <w:lvlJc w:val="left"/>
+      <w:pPr>
+        <w:ind w:left="720" w:hanging="360"/>
+      </w:pPr>
+      <w:rPr>
+        <w:rFonts w:hint="default"/>
+      </w:rPr>
+    </w:lvl>
+    <w:lvl w:ilvl="1" w:tplc="04090019" w:tentative="1">
+      <w:start w:val="1"/>
+      <w:numFmt w:val="lowerLetter"/>
+      <w:lvlText w:val="%2."/>
+      <w:lvlJc w:val="left"/>
+      <w:pPr>
+        <w:ind w:left="1440" w:hanging="360"/>
+      </w:pPr>
+    </w:lvl>
+    <w:lvl w:ilvl="2" w:tplc="0409001B" w:tentative="1">
+      <w:start w:val="1"/>
+      <w:numFmt w:val="lowerRoman"/>
+      <w:lvlText w:val="%3."/>
+      <w:lvlJc w:val="right"/>
+      <w:pPr>
+        <w:ind w:left="2160" w:hanging="180"/>
+      </w:pPr>
+    </w:lvl>
+    <w:lvl w:ilvl="3" w:tplc="0409000F" w:tentative="1">
+      <w:start w:val="1"/>
+      <w:numFmt w:val="decimal"/>
+      <w:lvlText w:val="%4."/>
+      <w:lvlJc w:val="left"/>
+      <w:pPr>
+        <w:ind w:left="2880" w:hanging="360"/>
+      </w:pPr>
+    </w:lvl>
+    <w:lvl w:ilvl="4" w:tplc="04090019" w:tentative="1">
+      <w:start w:val="1"/>
+      <w:numFmt w:val="lowerLetter"/>
+      <w:lvlText w:val="%5."/>
+      <w:lvlJc w:val="left"/>
+      <w:pPr>
+        <w:ind w:left="3600" w:hanging="360"/>
+      </w:pPr>
+    </w:lvl>
+    <w:lvl w:ilvl="5" w:tplc="0409001B" w:tentative="1">
+      <w:start w:val="1"/>
+      <w:numFmt w:val="lowerRoman"/>
+      <w:lvlText w:val="%6."/>
+      <w:lvlJc w:val="right"/>
+      <w:pPr>
+        <w:ind w:left="4320" w:hanging="180"/>
+      </w:pPr>
+    </w:lvl>
+    <w:lvl w:ilvl="6" w:tplc="0409000F" w:tentative="1">
+      <w:start w:val="1"/>
+      <w:numFmt w:val="decimal"/>
+      <w:lvlText w:val="%7."/>
+      <w:lvlJc w:val="left"/>
+      <w:pPr>
+        <w:ind w:left="5040" w:hanging="360"/>
+      </w:pPr>
+    </w:lvl>
+    <w:lvl w:ilvl="7" w:tplc="04090019" w:tentative="1">
+      <w:start w:val="1"/>
+      <w:numFmt w:val="lowerLetter"/>
+      <w:lvlText w:val="%8."/>
+      <w:lvlJc w:val="left"/>
+      <w:pPr>
+        <w:ind w:left="5760" w:hanging="360"/>
+      </w:pPr>
+    </w:lvl>
+    <w:lvl w:ilvl="8" w:tplc="0409001B" w:tentative="1">
+      <w:start w:val="1"/>
+      <w:numFmt w:val="lowerRoman"/>
+      <w:lvlText w:val="%9."/>
+      <w:lvlJc w:val="right"/>
+      <w:pPr>
+        <w:ind w:left="6480" w:hanging="180"/>
+      </w:pPr>
+    </w:lvl>
+  </w:abstractNum>
+  <w:abstractNum w:abstractNumId="8" w15:restartNumberingAfterBreak="0">
+    <w:nsid w:val="54CC634C"/>
+    <w:multiLevelType w:val="hybridMultilevel"/>
+    <w:tmpl w:val="97169ED6"/>
+    <w:lvl w:ilvl="0" w:tplc="04090011">
+      <w:start w:val="1"/>
+      <w:numFmt w:val="decimal"/>
+      <w:lvlText w:val="%1)"/>
+      <w:lvlJc w:val="left"/>
+      <w:pPr>
+        <w:ind w:left="720" w:hanging="360"/>
+      </w:pPr>
+      <w:rPr>
+        <w:rFonts w:hint="default"/>
+      </w:rPr>
+    </w:lvl>
+    <w:lvl w:ilvl="1" w:tplc="04090019" w:tentative="1">
+      <w:start w:val="1"/>
+      <w:numFmt w:val="lowerLetter"/>
+      <w:lvlText w:val="%2."/>
+      <w:lvlJc w:val="left"/>
+      <w:pPr>
+        <w:ind w:left="1440" w:hanging="360"/>
+      </w:pPr>
+    </w:lvl>
+    <w:lvl w:ilvl="2" w:tplc="0409001B" w:tentative="1">
+      <w:start w:val="1"/>
+      <w:numFmt w:val="lowerRoman"/>
+      <w:lvlText w:val="%3."/>
+      <w:lvlJc w:val="right"/>
+      <w:pPr>
+        <w:ind w:left="2160" w:hanging="180"/>
+      </w:pPr>
+    </w:lvl>
+    <w:lvl w:ilvl="3" w:tplc="0409000F" w:tentative="1">
+      <w:start w:val="1"/>
+      <w:numFmt w:val="decimal"/>
+      <w:lvlText w:val="%4."/>
+      <w:lvlJc w:val="left"/>
+      <w:pPr>
+        <w:ind w:left="2880" w:hanging="360"/>
+      </w:pPr>
+    </w:lvl>
+    <w:lvl w:ilvl="4" w:tplc="04090019" w:tentative="1">
+      <w:start w:val="1"/>
+      <w:numFmt w:val="lowerLetter"/>
+      <w:lvlText w:val="%5."/>
+      <w:lvlJc w:val="left"/>
+      <w:pPr>
+        <w:ind w:left="3600" w:hanging="360"/>
+      </w:pPr>
+    </w:lvl>
+    <w:lvl w:ilvl="5" w:tplc="0409001B" w:tentative="1">
+      <w:start w:val="1"/>
+      <w:numFmt w:val="lowerRoman"/>
+      <w:lvlText w:val="%6."/>
+      <w:lvlJc w:val="right"/>
+      <w:pPr>
+        <w:ind w:left="4320" w:hanging="180"/>
+      </w:pPr>
+    </w:lvl>
+    <w:lvl w:ilvl="6" w:tplc="0409000F" w:tentative="1">
+      <w:start w:val="1"/>
+      <w:numFmt w:val="decimal"/>
+      <w:lvlText w:val="%7."/>
+      <w:lvlJc w:val="left"/>
+      <w:pPr>
+        <w:ind w:left="5040" w:hanging="360"/>
+      </w:pPr>
+    </w:lvl>
+    <w:lvl w:ilvl="7" w:tplc="04090019" w:tentative="1">
+      <w:start w:val="1"/>
+      <w:numFmt w:val="lowerLetter"/>
+      <w:lvlText w:val="%8."/>
+      <w:lvlJc w:val="left"/>
+      <w:pPr>
+        <w:ind w:left="5760" w:hanging="360"/>
+      </w:pPr>
+    </w:lvl>
+    <w:lvl w:ilvl="8" w:tplc="0409001B" w:tentative="1">
+      <w:start w:val="1"/>
+      <w:numFmt w:val="lowerRoman"/>
+      <w:lvlText w:val="%9."/>
+      <w:lvlJc w:val="right"/>
+      <w:pPr>
+        <w:ind w:left="6480" w:hanging="180"/>
+      </w:pPr>
+    </w:lvl>
+  </w:abstractNum>
+  <w:abstractNum w:abstractNumId="9" w15:restartNumberingAfterBreak="0">
+    <w:nsid w:val="7E3C158D"/>
+    <w:multiLevelType w:val="hybridMultilevel"/>
+    <w:tmpl w:val="97169ED6"/>
+    <w:lvl w:ilvl="0" w:tplc="04090011">
+      <w:start w:val="1"/>
+      <w:numFmt w:val="decimal"/>
+      <w:lvlText w:val="%1)"/>
+      <w:lvlJc w:val="left"/>
+      <w:pPr>
+        <w:ind w:left="720" w:hanging="360"/>
+      </w:pPr>
+      <w:rPr>
+        <w:rFonts w:hint="default"/>
+      </w:rPr>
+    </w:lvl>
+    <w:lvl w:ilvl="1" w:tplc="04090019" w:tentative="1">
+      <w:start w:val="1"/>
+      <w:numFmt w:val="lowerLetter"/>
+      <w:lvlText w:val="%2."/>
+      <w:lvlJc w:val="left"/>
+      <w:pPr>
+        <w:ind w:left="1440" w:hanging="360"/>
+      </w:pPr>
+    </w:lvl>
+    <w:lvl w:ilvl="2" w:tplc="0409001B" w:tentative="1">
+      <w:start w:val="1"/>
+      <w:numFmt w:val="lowerRoman"/>
+      <w:lvlText w:val="%3."/>
+      <w:lvlJc w:val="right"/>
+      <w:pPr>
+        <w:ind w:left="2160" w:hanging="180"/>
+      </w:pPr>
+    </w:lvl>
+    <w:lvl w:ilvl="3" w:tplc="0409000F" w:tentative="1">
+      <w:start w:val="1"/>
+      <w:numFmt w:val="decimal"/>
+      <w:lvlText w:val="%4."/>
+      <w:lvlJc w:val="left"/>
+      <w:pPr>
+        <w:ind w:left="2880" w:hanging="360"/>
+      </w:pPr>
+    </w:lvl>
+    <w:lvl w:ilvl="4" w:tplc="04090019" w:tentative="1">
+      <w:start w:val="1"/>
+      <w:numFmt w:val="lowerLetter"/>
+      <w:lvlText w:val="%5."/>
+      <w:lvlJc w:val="left"/>
+      <w:pPr>
+        <w:ind w:left="3600" w:hanging="360"/>
+      </w:pPr>
+    </w:lvl>
+    <w:lvl w:ilvl="5" w:tplc="0409001B" w:tentative="1">
+      <w:start w:val="1"/>
+      <w:numFmt w:val="lowerRoman"/>
+      <w:lvlText w:val="%6."/>
+      <w:lvlJc w:val="right"/>
+      <w:pPr>
+        <w:ind w:left="4320" w:hanging="180"/>
+      </w:pPr>
+    </w:lvl>
+    <w:lvl w:ilvl="6" w:tplc="0409000F" w:tentative="1">
+      <w:start w:val="1"/>
+      <w:numFmt w:val="decimal"/>
+      <w:lvlText w:val="%7."/>
+      <w:lvlJc w:val="left"/>
+      <w:pPr>
+        <w:ind w:left="5040" w:hanging="360"/>
+      </w:pPr>
+    </w:lvl>
+    <w:lvl w:ilvl="7" w:tplc="04090019" w:tentative="1">
+      <w:start w:val="1"/>
+      <w:numFmt w:val="lowerLetter"/>
+      <w:lvlText w:val="%8."/>
+      <w:lvlJc w:val="left"/>
+      <w:pPr>
+        <w:ind w:left="5760" w:hanging="360"/>
+      </w:pPr>
+    </w:lvl>
+    <w:lvl w:ilvl="8" w:tplc="0409001B" w:tentative="1">
+      <w:start w:val="1"/>
+      <w:numFmt w:val="lowerRoman"/>
+      <w:lvlText w:val="%9."/>
+      <w:lvlJc w:val="right"/>
+      <w:pPr>
+        <w:ind w:left="6480" w:hanging="180"/>
+      </w:pPr>
+    </w:lvl>
+  </w:abstractNum>
   <w:num w:numId="1">
+    <w:abstractNumId w:val="5"/>
+  </w:num>
+  <w:num w:numId="2">
+    <w:abstractNumId w:val="4"/>
+  </w:num>
+  <w:num w:numId="3">
+    <w:abstractNumId w:val="0"/>
+  </w:num>
+  <w:num w:numId="4">
     <w:abstractNumId w:val="1"/>
   </w:num>
-  <w:num w:numId="2">
-    <w:abstractNumId w:val="0"/>
+  <w:num w:numId="5">
+    <w:abstractNumId w:val="9"/>
+  </w:num>
+  <w:num w:numId="6">
+    <w:abstractNumId w:val="7"/>
+  </w:num>
+  <w:num w:numId="7">
+    <w:abstractNumId w:val="3"/>
+  </w:num>
+  <w:num w:numId="8">
+    <w:abstractNumId w:val="2"/>
+  </w:num>
+  <w:num w:numId="9">
+    <w:abstractNumId w:val="6"/>
+  </w:num>
+  <w:num w:numId="10">
+    <w:abstractNumId w:val="8"/>
   </w:num>
 </w:numbering>
 </file>

</xml_diff>